<commit_message>
Correction of units test cases of class BST and Correction of methods in BST
</commit_message>
<xml_diff>
--- a/docs/Diseño de casos de prueba.docx
+++ b/docs/Diseño de casos de prueba.docx
@@ -14,32 +14,20 @@
       <w:pPr>
         <w:pStyle w:val="Ttulo2"/>
       </w:pPr>
-      <w:proofErr w:type="spellStart"/>
       <w:r>
-        <w:t>Package</w:t>
+        <w:t>Package Data Structure</w:t>
       </w:r>
-      <w:proofErr w:type="spellEnd"/>
-      <w:r>
-        <w:t xml:space="preserve"> Data </w:t>
-      </w:r>
-      <w:proofErr w:type="spellStart"/>
-      <w:r>
-        <w:t>Structure</w:t>
-      </w:r>
-      <w:proofErr w:type="spellEnd"/>
     </w:p>
     <w:p>
       <w:pPr>
         <w:pStyle w:val="Ttulo3"/>
       </w:pPr>
-      <w:proofErr w:type="spellStart"/>
       <w:r>
         <w:t>Node</w:t>
       </w:r>
       <w:r>
         <w:t>Test</w:t>
       </w:r>
-      <w:proofErr w:type="spellEnd"/>
     </w:p>
     <w:p>
       <w:pPr>
@@ -557,7 +545,6 @@
                 <w:lang w:val="en-US"/>
               </w:rPr>
             </w:pPr>
-            <w:proofErr w:type="spellStart"/>
             <w:r>
               <w:rPr>
                 <w:lang w:val="en-US"/>
@@ -570,7 +557,6 @@
               </w:rPr>
               <w:t>Getters</w:t>
             </w:r>
-            <w:proofErr w:type="spellEnd"/>
           </w:p>
         </w:tc>
         <w:tc>
@@ -631,40 +617,6 @@
                 <w:lang w:val="en-US"/>
               </w:rPr>
               <w:t>Key=1</w:t>
-            </w:r>
-          </w:p>
-          <w:p>
-            <w:pPr>
-              <w:rPr>
-                <w:lang w:val="en-US"/>
-              </w:rPr>
-            </w:pPr>
-            <w:r>
-              <w:rPr>
-                <w:lang w:val="en-US"/>
-              </w:rPr>
-              <w:t>H = 0</w:t>
-            </w:r>
-          </w:p>
-          <w:p>
-            <w:pPr>
-              <w:rPr>
-                <w:lang w:val="en-US"/>
-              </w:rPr>
-            </w:pPr>
-            <w:proofErr w:type="spellStart"/>
-            <w:r>
-              <w:rPr>
-                <w:lang w:val="en-US"/>
-              </w:rPr>
-              <w:t>BFactor</w:t>
-            </w:r>
-            <w:proofErr w:type="spellEnd"/>
-            <w:r>
-              <w:rPr>
-                <w:lang w:val="en-US"/>
-              </w:rPr>
-              <w:t xml:space="preserve"> = 0</w:t>
             </w:r>
           </w:p>
         </w:tc>
@@ -707,14 +659,12 @@
                 <w:lang w:val="en-US"/>
               </w:rPr>
             </w:pPr>
-            <w:proofErr w:type="spellStart"/>
             <w:r>
               <w:rPr>
                 <w:lang w:val="en-US"/>
               </w:rPr>
               <w:t>testGettersAndSetters</w:t>
             </w:r>
-            <w:proofErr w:type="spellEnd"/>
           </w:p>
         </w:tc>
         <w:tc>
@@ -780,13 +730,7 @@
               <w:rPr>
                 <w:lang w:val="en-US"/>
               </w:rPr>
-              <w:t xml:space="preserve">”, </w:t>
-            </w:r>
-            <w:r>
-              <w:rPr>
-                <w:lang w:val="en-US"/>
-              </w:rPr>
-              <w:t>key=</w:t>
+              <w:t>”, key=</w:t>
             </w:r>
             <w:r>
               <w:rPr>
@@ -829,13 +773,7 @@
               <w:rPr>
                 <w:lang w:val="en-US"/>
               </w:rPr>
-              <w:t>key=</w:t>
-            </w:r>
-            <w:r>
-              <w:rPr>
-                <w:lang w:val="en-US"/>
-              </w:rPr>
-              <w:t>1</w:t>
+              <w:t>key=1</w:t>
             </w:r>
           </w:p>
           <w:p>
@@ -868,16 +806,11 @@
               </w:rPr>
               <w:t xml:space="preserve">, </w:t>
             </w:r>
-            <w:proofErr w:type="spellStart"/>
-            <w:r>
-              <w:t>key</w:t>
-            </w:r>
-            <w:proofErr w:type="spellEnd"/>
-            <w:r>
-              <w:t>=</w:t>
-            </w:r>
-            <w:r>
-              <w:t>3</w:t>
+            <w:r>
+              <w:rPr>
+                <w:lang w:val="en-US"/>
+              </w:rPr>
+              <w:t>key=3</w:t>
             </w:r>
           </w:p>
         </w:tc>
@@ -918,13 +851,7 @@
               <w:rPr>
                 <w:lang w:val="en-US"/>
               </w:rPr>
-              <w:t>testGet</w:t>
-            </w:r>
-            <w:r>
-              <w:rPr>
-                <w:lang w:val="en-US"/>
-              </w:rPr>
-              <w:t>Min</w:t>
+              <w:t>testGetMin</w:t>
             </w:r>
             <w:r>
               <w:rPr>
@@ -1021,13 +948,7 @@
               <w:rPr>
                 <w:lang w:val="en-US"/>
               </w:rPr>
-              <w:t>Setup</w:t>
-            </w:r>
-            <w:r>
-              <w:rPr>
-                <w:lang w:val="en-US"/>
-              </w:rPr>
-              <w:t>2</w:t>
+              <w:t>Setup2</w:t>
             </w:r>
           </w:p>
         </w:tc>
@@ -1142,7 +1063,25 @@
               <w:rPr>
                 <w:lang w:val="en-US"/>
               </w:rPr>
-              <w:t>Setup</w:t>
+              <w:t>Setup3</w:t>
+            </w:r>
+          </w:p>
+        </w:tc>
+        <w:tc>
+          <w:tcPr>
+            <w:tcW w:w="2216" w:type="dxa"/>
+          </w:tcPr>
+          <w:p>
+            <w:pPr>
+              <w:rPr>
+                <w:lang w:val="en-US"/>
+              </w:rPr>
+            </w:pPr>
+            <w:r>
+              <w:rPr>
+                <w:lang w:val="en-US"/>
+              </w:rPr>
+              <w:t>testGetMin</w:t>
             </w:r>
             <w:r>
               <w:rPr>
@@ -1154,30 +1093,6 @@
         </w:tc>
         <w:tc>
           <w:tcPr>
-            <w:tcW w:w="2216" w:type="dxa"/>
-          </w:tcPr>
-          <w:p>
-            <w:pPr>
-              <w:rPr>
-                <w:lang w:val="en-US"/>
-              </w:rPr>
-            </w:pPr>
-            <w:r>
-              <w:rPr>
-                <w:lang w:val="en-US"/>
-              </w:rPr>
-              <w:t>testGetMin</w:t>
-            </w:r>
-            <w:r>
-              <w:rPr>
-                <w:lang w:val="en-US"/>
-              </w:rPr>
-              <w:t>3</w:t>
-            </w:r>
-          </w:p>
-        </w:tc>
-        <w:tc>
-          <w:tcPr>
             <w:tcW w:w="1500" w:type="dxa"/>
           </w:tcPr>
           <w:p>
@@ -1240,13 +1155,7 @@
               <w:rPr>
                 <w:lang w:val="en-US"/>
               </w:rPr>
-              <w:t>Key=</w:t>
-            </w:r>
-            <w:r>
-              <w:rPr>
-                <w:lang w:val="en-US"/>
-              </w:rPr>
-              <w:t>3</w:t>
+              <w:t>Key=3</w:t>
             </w:r>
           </w:p>
         </w:tc>
@@ -1263,35 +1172,13 @@
       <w:pPr>
         <w:pStyle w:val="Ttulo3"/>
       </w:pPr>
-      <w:proofErr w:type="spellStart"/>
       <w:r>
-        <w:t>BSTTest</w:t>
+        <w:lastRenderedPageBreak/>
+        <w:t>BSTTest (</w:t>
       </w:r>
-      <w:proofErr w:type="spellEnd"/>
       <w:r>
-        <w:t xml:space="preserve"> (</w:t>
+        <w:t>Binary Search Tree</w:t>
       </w:r>
-      <w:proofErr w:type="spellStart"/>
-      <w:r>
-        <w:t>Binary</w:t>
-      </w:r>
-      <w:proofErr w:type="spellEnd"/>
-      <w:r>
-        <w:t xml:space="preserve"> </w:t>
-      </w:r>
-      <w:proofErr w:type="spellStart"/>
-      <w:r>
-        <w:t>Search</w:t>
-      </w:r>
-      <w:proofErr w:type="spellEnd"/>
-      <w:r>
-        <w:t xml:space="preserve"> </w:t>
-      </w:r>
-      <w:proofErr w:type="spellStart"/>
-      <w:r>
-        <w:t>Tree</w:t>
-      </w:r>
-      <w:proofErr w:type="spellEnd"/>
       <w:r>
         <w:t xml:space="preserve">) </w:t>
       </w:r>
@@ -1426,32 +1313,20 @@
               <w:rPr>
                 <w:lang w:val="en-US"/>
               </w:rPr>
-              <w:t>Root</w:t>
-            </w:r>
-            <w:r>
-              <w:rPr>
-                <w:lang w:val="en-US"/>
-              </w:rPr>
-              <w:t>:</w:t>
-            </w:r>
-          </w:p>
-          <w:p>
-            <w:pPr>
-              <w:rPr>
-                <w:lang w:val="en-US"/>
-              </w:rPr>
-            </w:pPr>
-            <w:r>
-              <w:rPr>
-                <w:lang w:val="en-US"/>
-              </w:rPr>
-              <w:t xml:space="preserve">      </w:t>
-            </w:r>
-            <w:r>
-              <w:rPr>
-                <w:lang w:val="en-US"/>
-              </w:rPr>
-              <w:t>Object of class Node with fields:</w:t>
+              <w:t>Root:</w:t>
+            </w:r>
+          </w:p>
+          <w:p>
+            <w:pPr>
+              <w:rPr>
+                <w:lang w:val="en-US"/>
+              </w:rPr>
+            </w:pPr>
+            <w:r>
+              <w:rPr>
+                <w:lang w:val="en-US"/>
+              </w:rPr>
+              <w:t xml:space="preserve">      Object of class Node with fields:</w:t>
             </w:r>
           </w:p>
           <w:p>
@@ -1536,7 +1411,13 @@
               <w:rPr>
                 <w:lang w:val="en-US"/>
               </w:rPr>
-              <w:t>primero”</w:t>
+              <w:t>Uno</w:t>
+            </w:r>
+            <w:r>
+              <w:rPr>
+                <w:lang w:val="en-US"/>
+              </w:rPr>
+              <w:t>”</w:t>
             </w:r>
           </w:p>
           <w:p>
@@ -1983,21 +1864,7 @@
               <w:rPr>
                 <w:lang w:val="en-US"/>
               </w:rPr>
-              <w:t>Value= “</w:t>
-            </w:r>
-            <w:proofErr w:type="spellStart"/>
-            <w:r>
-              <w:rPr>
-                <w:lang w:val="en-US"/>
-              </w:rPr>
-              <w:t>Onceavo</w:t>
-            </w:r>
-            <w:proofErr w:type="spellEnd"/>
-            <w:r>
-              <w:rPr>
-                <w:lang w:val="en-US"/>
-              </w:rPr>
-              <w:t>”</w:t>
+              <w:t>Value= “Once”</w:t>
             </w:r>
           </w:p>
           <w:p>
@@ -2103,13 +1970,7 @@
               <w:rPr>
                 <w:lang w:val="en-US"/>
               </w:rPr>
-              <w:t>Setup</w:t>
-            </w:r>
-            <w:r>
-              <w:rPr>
-                <w:lang w:val="en-US"/>
-              </w:rPr>
-              <w:t>2</w:t>
+              <w:t>Setup2</w:t>
             </w:r>
           </w:p>
         </w:tc>
@@ -2127,13 +1988,7 @@
               <w:rPr>
                 <w:lang w:val="en-US"/>
               </w:rPr>
-              <w:t>testInsert</w:t>
-            </w:r>
-            <w:r>
-              <w:rPr>
-                <w:lang w:val="en-US"/>
-              </w:rPr>
-              <w:t>2</w:t>
+              <w:t>testInsert2</w:t>
             </w:r>
           </w:p>
         </w:tc>
@@ -2164,40 +2019,20 @@
               <w:rPr>
                 <w:lang w:val="en-US"/>
               </w:rPr>
-              <w:t>Value= “</w:t>
-            </w:r>
-            <w:proofErr w:type="spellStart"/>
-            <w:r>
-              <w:rPr>
-                <w:lang w:val="en-US"/>
-              </w:rPr>
-              <w:t>Siete</w:t>
-            </w:r>
-            <w:proofErr w:type="spellEnd"/>
-            <w:r>
-              <w:rPr>
-                <w:lang w:val="en-US"/>
-              </w:rPr>
-              <w:t>”</w:t>
-            </w:r>
-          </w:p>
-          <w:p>
-            <w:pPr>
-              <w:rPr>
-                <w:lang w:val="en-US"/>
-              </w:rPr>
-            </w:pPr>
-            <w:r>
-              <w:rPr>
-                <w:lang w:val="en-US"/>
-              </w:rPr>
-              <w:t>Key=</w:t>
-            </w:r>
-            <w:r>
-              <w:rPr>
-                <w:lang w:val="en-US"/>
-              </w:rPr>
-              <w:t>7</w:t>
+              <w:t>Value= “Siete”</w:t>
+            </w:r>
+          </w:p>
+          <w:p>
+            <w:pPr>
+              <w:rPr>
+                <w:lang w:val="en-US"/>
+              </w:rPr>
+            </w:pPr>
+            <w:r>
+              <w:rPr>
+                <w:lang w:val="en-US"/>
+              </w:rPr>
+              <w:t>Key=7</w:t>
             </w:r>
           </w:p>
         </w:tc>
@@ -2260,40 +2095,20 @@
               <w:rPr>
                 <w:lang w:val="en-US"/>
               </w:rPr>
-              <w:t>Value = “</w:t>
-            </w:r>
-            <w:proofErr w:type="spellStart"/>
-            <w:r>
-              <w:rPr>
-                <w:lang w:val="en-US"/>
-              </w:rPr>
-              <w:t>Siete</w:t>
-            </w:r>
-            <w:proofErr w:type="spellEnd"/>
-            <w:r>
-              <w:rPr>
-                <w:lang w:val="en-US"/>
-              </w:rPr>
-              <w:t>”</w:t>
-            </w:r>
-          </w:p>
-          <w:p>
-            <w:pPr>
-              <w:rPr>
-                <w:lang w:val="en-US"/>
-              </w:rPr>
-            </w:pPr>
-            <w:r>
-              <w:rPr>
-                <w:lang w:val="en-US"/>
-              </w:rPr>
-              <w:t>Key =</w:t>
-            </w:r>
-            <w:r>
-              <w:rPr>
-                <w:lang w:val="en-US"/>
-              </w:rPr>
-              <w:t>7</w:t>
+              <w:t>Value = “Siete”</w:t>
+            </w:r>
+          </w:p>
+          <w:p>
+            <w:pPr>
+              <w:rPr>
+                <w:lang w:val="en-US"/>
+              </w:rPr>
+            </w:pPr>
+            <w:r>
+              <w:rPr>
+                <w:lang w:val="en-US"/>
+              </w:rPr>
+              <w:t>Key =7</w:t>
             </w:r>
           </w:p>
         </w:tc>
@@ -2340,13 +2155,7 @@
               <w:rPr>
                 <w:lang w:val="en-US"/>
               </w:rPr>
-              <w:t>testInsert</w:t>
-            </w:r>
-            <w:r>
-              <w:rPr>
-                <w:lang w:val="en-US"/>
-              </w:rPr>
-              <w:t>3</w:t>
+              <w:t>testInsert3</w:t>
             </w:r>
           </w:p>
         </w:tc>
@@ -2377,38 +2186,20 @@
               <w:rPr>
                 <w:lang w:val="en-US"/>
               </w:rPr>
-              <w:t>Value= “</w:t>
-            </w:r>
-            <w:r>
-              <w:rPr>
-                <w:lang w:val="en-US"/>
-              </w:rPr>
-              <w:t>Cinco</w:t>
-            </w:r>
-            <w:r>
-              <w:rPr>
-                <w:lang w:val="en-US"/>
-              </w:rPr>
-              <w:t>”</w:t>
-            </w:r>
-          </w:p>
-          <w:p>
-            <w:pPr>
-              <w:rPr>
-                <w:lang w:val="en-US"/>
-              </w:rPr>
-            </w:pPr>
-            <w:r>
-              <w:rPr>
-                <w:lang w:val="en-US"/>
-              </w:rPr>
-              <w:t>Key=</w:t>
-            </w:r>
-            <w:r>
-              <w:rPr>
-                <w:lang w:val="en-US"/>
-              </w:rPr>
-              <w:t>5</w:t>
+              <w:t>Value= “Cinco”</w:t>
+            </w:r>
+          </w:p>
+          <w:p>
+            <w:pPr>
+              <w:rPr>
+                <w:lang w:val="en-US"/>
+              </w:rPr>
+            </w:pPr>
+            <w:r>
+              <w:rPr>
+                <w:lang w:val="en-US"/>
+              </w:rPr>
+              <w:t>Key=5</w:t>
             </w:r>
           </w:p>
         </w:tc>
@@ -2531,209 +2322,175 @@
               <w:rPr>
                 <w:lang w:val="en-US"/>
               </w:rPr>
+              <w:t>Setup4</w:t>
+            </w:r>
+          </w:p>
+        </w:tc>
+        <w:tc>
+          <w:tcPr>
+            <w:tcW w:w="1560" w:type="dxa"/>
+          </w:tcPr>
+          <w:p>
+            <w:pPr>
+              <w:rPr>
+                <w:lang w:val="en-US"/>
+              </w:rPr>
+            </w:pPr>
+            <w:r>
+              <w:rPr>
+                <w:lang w:val="en-US"/>
+              </w:rPr>
+              <w:t>testInsert4</w:t>
+            </w:r>
+          </w:p>
+        </w:tc>
+        <w:tc>
+          <w:tcPr>
+            <w:tcW w:w="2268" w:type="dxa"/>
+          </w:tcPr>
+          <w:p>
+            <w:pPr>
+              <w:rPr>
+                <w:lang w:val="en-US"/>
+              </w:rPr>
+            </w:pPr>
+            <w:r>
+              <w:rPr>
+                <w:lang w:val="en-US"/>
+              </w:rPr>
+              <w:t>Object of class Node:</w:t>
+            </w:r>
+          </w:p>
+          <w:p>
+            <w:pPr>
+              <w:rPr>
+                <w:lang w:val="en-US"/>
+              </w:rPr>
+            </w:pPr>
+            <w:r>
+              <w:rPr>
+                <w:lang w:val="en-US"/>
+              </w:rPr>
+              <w:t>Value= “</w:t>
+            </w:r>
+            <w:r>
+              <w:rPr>
+                <w:lang w:val="en-US"/>
+              </w:rPr>
+              <w:t>Siete”</w:t>
+            </w:r>
+          </w:p>
+          <w:p>
+            <w:pPr>
+              <w:rPr>
+                <w:lang w:val="en-US"/>
+              </w:rPr>
+            </w:pPr>
+            <w:r>
+              <w:rPr>
+                <w:lang w:val="en-US"/>
+              </w:rPr>
+              <w:t>Key=</w:t>
+            </w:r>
+            <w:r>
+              <w:rPr>
+                <w:lang w:val="en-US"/>
+              </w:rPr>
+              <w:t>7</w:t>
+            </w:r>
+          </w:p>
+        </w:tc>
+        <w:tc>
+          <w:tcPr>
+            <w:tcW w:w="3537" w:type="dxa"/>
+          </w:tcPr>
+          <w:p>
+            <w:pPr>
+              <w:rPr>
+                <w:lang w:val="en-US"/>
+              </w:rPr>
+            </w:pPr>
+            <w:r>
+              <w:rPr>
+                <w:lang w:val="en-US"/>
+              </w:rPr>
+              <w:t>Size=</w:t>
+            </w:r>
+            <w:r>
+              <w:rPr>
+                <w:lang w:val="en-US"/>
+              </w:rPr>
+              <w:t>7</w:t>
+            </w:r>
+          </w:p>
+          <w:p>
+            <w:pPr>
+              <w:rPr>
+                <w:lang w:val="en-US"/>
+              </w:rPr>
+            </w:pPr>
+            <w:r>
+              <w:rPr>
+                <w:lang w:val="en-US"/>
+              </w:rPr>
+              <w:t>Height=</w:t>
+            </w:r>
+            <w:r>
+              <w:rPr>
+                <w:lang w:val="en-US"/>
+              </w:rPr>
+              <w:t>3</w:t>
+            </w:r>
+          </w:p>
+          <w:p>
+            <w:pPr>
+              <w:rPr>
+                <w:lang w:val="en-US"/>
+              </w:rPr>
+            </w:pPr>
+            <w:r>
+              <w:rPr>
+                <w:lang w:val="en-US"/>
+              </w:rPr>
+              <w:t>The element that follows the rout Lef</w:t>
+            </w:r>
+            <w:r>
+              <w:rPr>
+                <w:lang w:val="en-US"/>
+              </w:rPr>
+              <w:t>t</w:t>
+            </w:r>
+            <w:r>
+              <w:rPr>
+                <w:lang w:val="en-US"/>
+              </w:rPr>
+              <w:t>-right-left</w:t>
+            </w:r>
+            <w:r>
+              <w:rPr>
+                <w:lang w:val="en-US"/>
+              </w:rPr>
+              <w:t xml:space="preserve"> </w:t>
+            </w:r>
+            <w:r>
+              <w:rPr>
+                <w:lang w:val="en-US"/>
+              </w:rPr>
+              <w:t>after the root is:</w:t>
+            </w:r>
+          </w:p>
+          <w:p>
+            <w:pPr>
+              <w:rPr>
+                <w:lang w:val="en-US"/>
+              </w:rPr>
+            </w:pPr>
+            <w:r>
+              <w:rPr>
+                <w:lang w:val="en-US"/>
+              </w:rPr>
               <w:lastRenderedPageBreak/>
-              <w:t>Setup</w:t>
-            </w:r>
-            <w:r>
-              <w:rPr>
-                <w:lang w:val="en-US"/>
-              </w:rPr>
-              <w:t>4</w:t>
-            </w:r>
-          </w:p>
-        </w:tc>
-        <w:tc>
-          <w:tcPr>
-            <w:tcW w:w="1560" w:type="dxa"/>
-          </w:tcPr>
-          <w:p>
-            <w:pPr>
-              <w:rPr>
-                <w:lang w:val="en-US"/>
-              </w:rPr>
-            </w:pPr>
-            <w:r>
-              <w:rPr>
-                <w:lang w:val="en-US"/>
-              </w:rPr>
-              <w:t>testInsert</w:t>
-            </w:r>
-            <w:r>
-              <w:rPr>
-                <w:lang w:val="en-US"/>
-              </w:rPr>
-              <w:t>4</w:t>
-            </w:r>
-          </w:p>
-        </w:tc>
-        <w:tc>
-          <w:tcPr>
-            <w:tcW w:w="2268" w:type="dxa"/>
-          </w:tcPr>
-          <w:p>
-            <w:pPr>
-              <w:rPr>
-                <w:lang w:val="en-US"/>
-              </w:rPr>
-            </w:pPr>
-            <w:r>
-              <w:rPr>
-                <w:lang w:val="en-US"/>
-              </w:rPr>
-              <w:t>Object of class Node:</w:t>
-            </w:r>
-          </w:p>
-          <w:p>
-            <w:pPr>
-              <w:rPr>
-                <w:lang w:val="en-US"/>
-              </w:rPr>
-            </w:pPr>
-            <w:r>
-              <w:rPr>
-                <w:lang w:val="en-US"/>
-              </w:rPr>
-              <w:t>Value= “</w:t>
-            </w:r>
-            <w:proofErr w:type="spellStart"/>
-            <w:r>
-              <w:rPr>
-                <w:lang w:val="en-US"/>
-              </w:rPr>
-              <w:t>Siete</w:t>
-            </w:r>
-            <w:proofErr w:type="spellEnd"/>
-            <w:r>
-              <w:rPr>
-                <w:lang w:val="en-US"/>
-              </w:rPr>
-              <w:t>”</w:t>
-            </w:r>
-          </w:p>
-          <w:p>
-            <w:pPr>
-              <w:rPr>
-                <w:lang w:val="en-US"/>
-              </w:rPr>
-            </w:pPr>
-            <w:r>
-              <w:rPr>
-                <w:lang w:val="en-US"/>
-              </w:rPr>
-              <w:t>Key=</w:t>
-            </w:r>
-            <w:r>
-              <w:rPr>
-                <w:lang w:val="en-US"/>
-              </w:rPr>
-              <w:t>7</w:t>
-            </w:r>
-          </w:p>
-        </w:tc>
-        <w:tc>
-          <w:tcPr>
-            <w:tcW w:w="3537" w:type="dxa"/>
-          </w:tcPr>
-          <w:p>
-            <w:pPr>
-              <w:rPr>
-                <w:lang w:val="en-US"/>
-              </w:rPr>
-            </w:pPr>
-            <w:r>
-              <w:rPr>
-                <w:lang w:val="en-US"/>
-              </w:rPr>
-              <w:t>Size=</w:t>
-            </w:r>
-            <w:r>
-              <w:rPr>
-                <w:lang w:val="en-US"/>
-              </w:rPr>
-              <w:t>7</w:t>
-            </w:r>
-          </w:p>
-          <w:p>
-            <w:pPr>
-              <w:rPr>
-                <w:lang w:val="en-US"/>
-              </w:rPr>
-            </w:pPr>
-            <w:r>
-              <w:rPr>
-                <w:lang w:val="en-US"/>
-              </w:rPr>
-              <w:t>Height=</w:t>
-            </w:r>
-            <w:r>
-              <w:rPr>
-                <w:lang w:val="en-US"/>
-              </w:rPr>
-              <w:t>3</w:t>
-            </w:r>
-          </w:p>
-          <w:p>
-            <w:pPr>
-              <w:rPr>
-                <w:lang w:val="en-US"/>
-              </w:rPr>
-            </w:pPr>
-            <w:r>
-              <w:rPr>
-                <w:lang w:val="en-US"/>
-              </w:rPr>
-              <w:t xml:space="preserve">The element that follows the rout </w:t>
-            </w:r>
-            <w:r>
-              <w:rPr>
-                <w:lang w:val="en-US"/>
-              </w:rPr>
-              <w:t>Right-</w:t>
-            </w:r>
-            <w:r>
-              <w:rPr>
-                <w:lang w:val="en-US"/>
-              </w:rPr>
-              <w:t>Lef</w:t>
-            </w:r>
-            <w:r>
-              <w:rPr>
-                <w:lang w:val="en-US"/>
-              </w:rPr>
-              <w:t xml:space="preserve">t </w:t>
-            </w:r>
-            <w:r>
-              <w:rPr>
-                <w:lang w:val="en-US"/>
-              </w:rPr>
-              <w:t>after the root is:</w:t>
-            </w:r>
-          </w:p>
-          <w:p>
-            <w:pPr>
-              <w:rPr>
-                <w:lang w:val="en-US"/>
-              </w:rPr>
-            </w:pPr>
-            <w:r>
-              <w:rPr>
-                <w:lang w:val="en-US"/>
-              </w:rPr>
-              <w:t>Value = “</w:t>
-            </w:r>
-            <w:proofErr w:type="spellStart"/>
-            <w:r>
-              <w:rPr>
-                <w:lang w:val="en-US"/>
-              </w:rPr>
-              <w:t>Siete</w:t>
-            </w:r>
-            <w:proofErr w:type="spellEnd"/>
-            <w:r>
-              <w:rPr>
-                <w:lang w:val="en-US"/>
-              </w:rPr>
-              <w:t>”</w:t>
+              <w:t>Value = “Siete”</w:t>
             </w:r>
           </w:p>
           <w:p>
@@ -2773,6 +2530,7 @@
                 <w:bCs/>
                 <w:lang w:val="en-US"/>
               </w:rPr>
+              <w:lastRenderedPageBreak/>
               <w:t>Setup</w:t>
             </w:r>
           </w:p>
@@ -2862,13 +2620,7 @@
               <w:rPr>
                 <w:lang w:val="en-US"/>
               </w:rPr>
-              <w:t>Setup</w:t>
-            </w:r>
-            <w:r>
-              <w:rPr>
-                <w:lang w:val="en-US"/>
-              </w:rPr>
-              <w:t>2</w:t>
+              <w:t>Setup2</w:t>
             </w:r>
           </w:p>
         </w:tc>
@@ -2886,13 +2638,7 @@
               <w:rPr>
                 <w:lang w:val="en-US"/>
               </w:rPr>
-              <w:t>test</w:t>
-            </w:r>
-            <w:r>
-              <w:rPr>
-                <w:lang w:val="en-US"/>
-              </w:rPr>
-              <w:t>Remove1</w:t>
+              <w:t>testRemove1</w:t>
             </w:r>
           </w:p>
         </w:tc>
@@ -2910,13 +2656,7 @@
               <w:rPr>
                 <w:lang w:val="en-US"/>
               </w:rPr>
-              <w:t>Key=</w:t>
-            </w:r>
-            <w:r>
-              <w:rPr>
-                <w:lang w:val="en-US"/>
-              </w:rPr>
-              <w:t>1</w:t>
+              <w:t>Key=1</w:t>
             </w:r>
           </w:p>
         </w:tc>
@@ -2934,13 +2674,7 @@
               <w:rPr>
                 <w:lang w:val="en-US"/>
               </w:rPr>
-              <w:t>Size=</w:t>
-            </w:r>
-            <w:r>
-              <w:rPr>
-                <w:lang w:val="en-US"/>
-              </w:rPr>
-              <w:t>0</w:t>
+              <w:t>Size=0</w:t>
             </w:r>
           </w:p>
           <w:p>
@@ -3015,13 +2749,7 @@
               <w:rPr>
                 <w:lang w:val="en-US"/>
               </w:rPr>
-              <w:t>Setup</w:t>
-            </w:r>
-            <w:r>
-              <w:rPr>
-                <w:lang w:val="en-US"/>
-              </w:rPr>
-              <w:t>3</w:t>
+              <w:t>Setup3</w:t>
             </w:r>
           </w:p>
         </w:tc>
@@ -3039,13 +2767,7 @@
               <w:rPr>
                 <w:lang w:val="en-US"/>
               </w:rPr>
-              <w:t>testRemove</w:t>
-            </w:r>
-            <w:r>
-              <w:rPr>
-                <w:lang w:val="en-US"/>
-              </w:rPr>
-              <w:t>2</w:t>
+              <w:t>testRemove2</w:t>
             </w:r>
           </w:p>
         </w:tc>
@@ -3063,13 +2785,7 @@
               <w:rPr>
                 <w:lang w:val="en-US"/>
               </w:rPr>
-              <w:t>Key=</w:t>
-            </w:r>
-            <w:r>
-              <w:rPr>
-                <w:lang w:val="en-US"/>
-              </w:rPr>
-              <w:t>4</w:t>
+              <w:t>Key=4</w:t>
             </w:r>
           </w:p>
         </w:tc>
@@ -3297,21 +3013,7 @@
               <w:rPr>
                 <w:lang w:val="en-US"/>
               </w:rPr>
-              <w:t>Value= “</w:t>
-            </w:r>
-            <w:proofErr w:type="spellStart"/>
-            <w:r>
-              <w:rPr>
-                <w:lang w:val="en-US"/>
-              </w:rPr>
-              <w:t>Catorce</w:t>
-            </w:r>
-            <w:proofErr w:type="spellEnd"/>
-            <w:r>
-              <w:rPr>
-                <w:lang w:val="en-US"/>
-              </w:rPr>
-              <w:t>”</w:t>
+              <w:t>Value= “Catorce”</w:t>
             </w:r>
           </w:p>
           <w:p>
@@ -3325,6 +3027,19 @@
                 <w:lang w:val="en-US"/>
               </w:rPr>
               <w:t>Key=14</w:t>
+            </w:r>
+          </w:p>
+          <w:p>
+            <w:pPr>
+              <w:rPr>
+                <w:lang w:val="en-US"/>
+              </w:rPr>
+            </w:pPr>
+            <w:r>
+              <w:rPr>
+                <w:lang w:val="en-US"/>
+              </w:rPr>
+              <w:t>Return true</w:t>
             </w:r>
           </w:p>
         </w:tc>
@@ -3365,13 +3080,7 @@
               <w:rPr>
                 <w:lang w:val="en-US"/>
               </w:rPr>
-              <w:t>testRemove</w:t>
-            </w:r>
-            <w:r>
-              <w:rPr>
-                <w:lang w:val="en-US"/>
-              </w:rPr>
-              <w:t>4</w:t>
+              <w:t>testRemove4</w:t>
             </w:r>
           </w:p>
         </w:tc>
@@ -3502,6 +3211,19 @@
                 <w:lang w:val="en-US"/>
               </w:rPr>
               <w:t>3</w:t>
+            </w:r>
+          </w:p>
+          <w:p>
+            <w:pPr>
+              <w:rPr>
+                <w:lang w:val="en-US"/>
+              </w:rPr>
+            </w:pPr>
+            <w:r>
+              <w:rPr>
+                <w:lang w:val="en-US"/>
+              </w:rPr>
+              <w:t>Return true</w:t>
             </w:r>
           </w:p>
         </w:tc>
@@ -3609,7 +3331,13 @@
               <w:rPr>
                 <w:lang w:val="en-US"/>
               </w:rPr>
-              <w:t>Height=1</w:t>
+              <w:t>Height=</w:t>
+            </w:r>
+            <w:r>
+              <w:rPr>
+                <w:lang w:val="en-US"/>
+              </w:rPr>
+              <w:t>3</w:t>
             </w:r>
           </w:p>
           <w:p>
@@ -3643,14 +3371,12 @@
               </w:rPr>
               <w:t>Value = “</w:t>
             </w:r>
-            <w:proofErr w:type="spellStart"/>
             <w:r>
               <w:rPr>
                 <w:lang w:val="en-US"/>
               </w:rPr>
               <w:t>Ocho</w:t>
             </w:r>
-            <w:proofErr w:type="spellEnd"/>
             <w:r>
               <w:rPr>
                 <w:lang w:val="en-US"/>
@@ -3687,7 +3413,32 @@
               <w:rPr>
                 <w:lang w:val="en-US"/>
               </w:rPr>
-              <w:t>The element that follows the rout left right after the root is null.</w:t>
+              <w:t>The element that follows the rout left</w:t>
+            </w:r>
+            <w:r>
+              <w:rPr>
+                <w:lang w:val="en-US"/>
+              </w:rPr>
+              <w:t>-</w:t>
+            </w:r>
+            <w:r>
+              <w:rPr>
+                <w:lang w:val="en-US"/>
+              </w:rPr>
+              <w:t>right after the root is null.</w:t>
+            </w:r>
+          </w:p>
+          <w:p>
+            <w:pPr>
+              <w:rPr>
+                <w:lang w:val="en-US"/>
+              </w:rPr>
+            </w:pPr>
+            <w:r>
+              <w:rPr>
+                <w:lang w:val="en-US"/>
+              </w:rPr>
+              <w:t>Return true</w:t>
             </w:r>
           </w:p>
         </w:tc>
@@ -3843,13 +3594,7 @@
               <w:rPr>
                 <w:lang w:val="en-US"/>
               </w:rPr>
-              <w:t>test</w:t>
-            </w:r>
-            <w:r>
-              <w:rPr>
-                <w:lang w:val="en-US"/>
-              </w:rPr>
-              <w:t>Search1</w:t>
+              <w:t>testSearch1</w:t>
             </w:r>
           </w:p>
         </w:tc>
@@ -3981,38 +3726,20 @@
               <w:rPr>
                 <w:lang w:val="en-US"/>
               </w:rPr>
-              <w:t xml:space="preserve">Object </w:t>
-            </w:r>
-            <w:r>
-              <w:rPr>
-                <w:lang w:val="en-US"/>
-              </w:rPr>
-              <w:t>String</w:t>
-            </w:r>
-            <w:r>
-              <w:rPr>
-                <w:lang w:val="en-US"/>
-              </w:rPr>
-              <w:t>:</w:t>
-            </w:r>
-          </w:p>
-          <w:p>
-            <w:pPr>
-              <w:rPr>
-                <w:lang w:val="en-US"/>
-              </w:rPr>
-            </w:pPr>
-            <w:r>
-              <w:rPr>
-                <w:lang w:val="en-US"/>
-              </w:rPr>
-              <w:t xml:space="preserve"> </w:t>
-            </w:r>
-            <w:r>
-              <w:rPr>
-                <w:lang w:val="en-US"/>
-              </w:rPr>
-              <w:t>“</w:t>
+              <w:t>Object String:</w:t>
+            </w:r>
+          </w:p>
+          <w:p>
+            <w:pPr>
+              <w:rPr>
+                <w:lang w:val="en-US"/>
+              </w:rPr>
+            </w:pPr>
+            <w:r>
+              <w:rPr>
+                <w:lang w:val="en-US"/>
+              </w:rPr>
+              <w:t xml:space="preserve"> “</w:t>
             </w:r>
             <w:r>
               <w:rPr>
@@ -4043,6 +3770,12 @@
                 <w:lang w:val="en-US"/>
               </w:rPr>
             </w:pPr>
+            <w:r>
+              <w:rPr>
+                <w:lang w:val="en-US"/>
+              </w:rPr>
+              <w:t>Setup2</w:t>
+            </w:r>
           </w:p>
         </w:tc>
         <w:tc>
@@ -4059,13 +3792,7 @@
               <w:rPr>
                 <w:lang w:val="en-US"/>
               </w:rPr>
-              <w:t>testSearch</w:t>
-            </w:r>
-            <w:r>
-              <w:rPr>
-                <w:lang w:val="en-US"/>
-              </w:rPr>
-              <w:t>3</w:t>
+              <w:t>testSearch3</w:t>
             </w:r>
           </w:p>
         </w:tc>
@@ -4083,13 +3810,7 @@
               <w:rPr>
                 <w:lang w:val="en-US"/>
               </w:rPr>
-              <w:t>Key=</w:t>
-            </w:r>
-            <w:r>
-              <w:rPr>
-                <w:lang w:val="en-US"/>
-              </w:rPr>
-              <w:t>4</w:t>
+              <w:t>Key=4</w:t>
             </w:r>
           </w:p>
         </w:tc>
@@ -4162,13 +3883,7 @@
               <w:rPr>
                 <w:lang w:val="en-US"/>
               </w:rPr>
-              <w:t>testISearch</w:t>
-            </w:r>
-            <w:r>
-              <w:rPr>
-                <w:lang w:val="en-US"/>
-              </w:rPr>
-              <w:t>4</w:t>
+              <w:t>testISearch4</w:t>
             </w:r>
           </w:p>
         </w:tc>
@@ -4186,13 +3901,7 @@
               <w:rPr>
                 <w:lang w:val="en-US"/>
               </w:rPr>
-              <w:t>Key=1</w:t>
-            </w:r>
-            <w:r>
-              <w:rPr>
-                <w:lang w:val="en-US"/>
-              </w:rPr>
-              <w:t>4</w:t>
+              <w:t>Key=14</w:t>
             </w:r>
           </w:p>
         </w:tc>
@@ -4223,21 +3932,7 @@
               <w:rPr>
                 <w:lang w:val="en-US"/>
               </w:rPr>
-              <w:t xml:space="preserve"> “</w:t>
-            </w:r>
-            <w:proofErr w:type="spellStart"/>
-            <w:r>
-              <w:rPr>
-                <w:lang w:val="en-US"/>
-              </w:rPr>
-              <w:t>Catorce</w:t>
-            </w:r>
-            <w:proofErr w:type="spellEnd"/>
-            <w:r>
-              <w:rPr>
-                <w:lang w:val="en-US"/>
-              </w:rPr>
-              <w:t>”</w:t>
+              <w:t xml:space="preserve"> “Catorce”</w:t>
             </w:r>
           </w:p>
         </w:tc>
@@ -4278,13 +3973,7 @@
               <w:rPr>
                 <w:lang w:val="en-US"/>
               </w:rPr>
-              <w:t>testSearch</w:t>
-            </w:r>
-            <w:r>
-              <w:rPr>
-                <w:lang w:val="en-US"/>
-              </w:rPr>
-              <w:t>5</w:t>
+              <w:t>testSearch5</w:t>
             </w:r>
           </w:p>
         </w:tc>
@@ -4302,13 +3991,7 @@
               <w:rPr>
                 <w:lang w:val="en-US"/>
               </w:rPr>
-              <w:t>Key=</w:t>
-            </w:r>
-            <w:r>
-              <w:rPr>
-                <w:lang w:val="en-US"/>
-              </w:rPr>
-              <w:t>3</w:t>
+              <w:t>Key=3</w:t>
             </w:r>
           </w:p>
         </w:tc>
@@ -4339,19 +4022,7 @@
               <w:rPr>
                 <w:lang w:val="en-US"/>
               </w:rPr>
-              <w:t xml:space="preserve"> “</w:t>
-            </w:r>
-            <w:r>
-              <w:rPr>
-                <w:lang w:val="en-US"/>
-              </w:rPr>
-              <w:t>Tres</w:t>
-            </w:r>
-            <w:r>
-              <w:rPr>
-                <w:lang w:val="en-US"/>
-              </w:rPr>
-              <w:t>”</w:t>
+              <w:t xml:space="preserve"> “Tres”</w:t>
             </w:r>
           </w:p>
         </w:tc>
@@ -4368,7 +4039,6 @@
       <w:pPr>
         <w:pStyle w:val="Ttulo3"/>
       </w:pPr>
-      <w:proofErr w:type="spellStart"/>
       <w:r>
         <w:t>A</w:t>
       </w:r>
@@ -4376,26 +4046,2492 @@
         <w:t>B</w:t>
       </w:r>
       <w:r>
-        <w:t>LTest</w:t>
+        <w:t xml:space="preserve">LTest (Prueba del árbol </w:t>
       </w:r>
-      <w:proofErr w:type="spellEnd"/>
-      <w:r>
-        <w:t xml:space="preserve"> (Prueba del árbol </w:t>
-      </w:r>
-      <w:proofErr w:type="spellStart"/>
       <w:r>
         <w:t>b</w:t>
       </w:r>
       <w:r>
-        <w:t>alanceable</w:t>
-      </w:r>
-      <w:proofErr w:type="spellEnd"/>
-      <w:r>
-        <w:t>)</w:t>
+        <w:t>alanceable)</w:t>
       </w:r>
     </w:p>
+    <w:p>
+      <w:pPr>
+        <w:rPr>
+          <w:b/>
+          <w:bCs/>
+        </w:rPr>
+      </w:pPr>
+      <w:r>
+        <w:rPr>
+          <w:b/>
+          <w:bCs/>
+        </w:rPr>
+        <w:t>Setups</w:t>
+      </w:r>
+    </w:p>
+    <w:tbl>
+      <w:tblPr>
+        <w:tblStyle w:val="Tablaconcuadrcula"/>
+        <w:tblW w:w="0" w:type="auto"/>
+        <w:tblLook w:val="04A0" w:firstRow="1" w:lastRow="0" w:firstColumn="1" w:lastColumn="0" w:noHBand="0" w:noVBand="1"/>
+      </w:tblPr>
+      <w:tblGrid>
+        <w:gridCol w:w="1838"/>
+        <w:gridCol w:w="6656"/>
+      </w:tblGrid>
+      <w:tr>
+        <w:trPr>
+          <w:trHeight w:val="518"/>
+        </w:trPr>
+        <w:tc>
+          <w:tcPr>
+            <w:tcW w:w="1838" w:type="dxa"/>
+          </w:tcPr>
+          <w:p>
+            <w:pPr>
+              <w:rPr>
+                <w:sz w:val="24"/>
+                <w:szCs w:val="24"/>
+              </w:rPr>
+            </w:pPr>
+            <w:r>
+              <w:t>Setup1</w:t>
+            </w:r>
+          </w:p>
+        </w:tc>
+        <w:tc>
+          <w:tcPr>
+            <w:tcW w:w="6656" w:type="dxa"/>
+          </w:tcPr>
+          <w:p>
+            <w:pPr>
+              <w:rPr>
+                <w:lang w:val="en-US"/>
+              </w:rPr>
+            </w:pPr>
+            <w:r>
+              <w:rPr>
+                <w:lang w:val="en-US"/>
+              </w:rPr>
+              <w:t>Object of class BST&lt;int, String&gt; with fields:</w:t>
+            </w:r>
+          </w:p>
+          <w:p>
+            <w:pPr>
+              <w:rPr>
+                <w:lang w:val="en-US"/>
+              </w:rPr>
+            </w:pPr>
+            <w:r>
+              <w:rPr>
+                <w:lang w:val="en-US"/>
+              </w:rPr>
+              <w:t>Root = null</w:t>
+            </w:r>
+          </w:p>
+        </w:tc>
+      </w:tr>
+      <w:tr>
+        <w:trPr>
+          <w:trHeight w:val="1466"/>
+        </w:trPr>
+        <w:tc>
+          <w:tcPr>
+            <w:tcW w:w="1838" w:type="dxa"/>
+          </w:tcPr>
+          <w:p>
+            <w:r>
+              <w:t>Setup2</w:t>
+            </w:r>
+          </w:p>
+        </w:tc>
+        <w:tc>
+          <w:tcPr>
+            <w:tcW w:w="6656" w:type="dxa"/>
+          </w:tcPr>
+          <w:p>
+            <w:pPr>
+              <w:rPr>
+                <w:lang w:val="en-US"/>
+              </w:rPr>
+            </w:pPr>
+            <w:r>
+              <w:rPr>
+                <w:lang w:val="en-US"/>
+              </w:rPr>
+              <w:t>Object of class BST&lt;int, String&gt; with fields:</w:t>
+            </w:r>
+          </w:p>
+          <w:p>
+            <w:pPr>
+              <w:rPr>
+                <w:lang w:val="en-US"/>
+              </w:rPr>
+            </w:pPr>
+            <w:r>
+              <w:rPr>
+                <w:lang w:val="en-US"/>
+              </w:rPr>
+              <w:t>Root:</w:t>
+            </w:r>
+          </w:p>
+          <w:p>
+            <w:pPr>
+              <w:rPr>
+                <w:lang w:val="en-US"/>
+              </w:rPr>
+            </w:pPr>
+            <w:r>
+              <w:rPr>
+                <w:lang w:val="en-US"/>
+              </w:rPr>
+              <w:t xml:space="preserve">      Object of class Node with fields:</w:t>
+            </w:r>
+          </w:p>
+          <w:p>
+            <w:pPr>
+              <w:rPr>
+                <w:lang w:val="en-US"/>
+              </w:rPr>
+            </w:pPr>
+            <w:r>
+              <w:rPr>
+                <w:lang w:val="en-US"/>
+              </w:rPr>
+              <w:t xml:space="preserve">      </w:t>
+            </w:r>
+            <w:r>
+              <w:rPr>
+                <w:noProof/>
+              </w:rPr>
+              <w:drawing>
+                <wp:anchor distT="0" distB="0" distL="114300" distR="114300" simplePos="0" relativeHeight="251662336" behindDoc="1" locked="0" layoutInCell="1" allowOverlap="1" wp14:anchorId="7B40FBED" wp14:editId="070DA84A">
+                  <wp:simplePos x="0" y="0"/>
+                  <wp:positionH relativeFrom="column">
+                    <wp:posOffset>2306320</wp:posOffset>
+                  </wp:positionH>
+                  <wp:positionV relativeFrom="paragraph">
+                    <wp:posOffset>131445</wp:posOffset>
+                  </wp:positionV>
+                  <wp:extent cx="541020" cy="548640"/>
+                  <wp:effectExtent l="0" t="0" r="0" b="3810"/>
+                  <wp:wrapNone/>
+                  <wp:docPr id="4" name="Imagen 4" descr="Icono&#10;&#10;Descripción generada automáticamente"/>
+                  <wp:cNvGraphicFramePr>
+                    <a:graphicFrameLocks xmlns:a="http://schemas.openxmlformats.org/drawingml/2006/main" noChangeAspect="1"/>
+                  </wp:cNvGraphicFramePr>
+                  <a:graphic xmlns:a="http://schemas.openxmlformats.org/drawingml/2006/main">
+                    <a:graphicData uri="http://schemas.openxmlformats.org/drawingml/2006/picture">
+                      <pic:pic xmlns:pic="http://schemas.openxmlformats.org/drawingml/2006/picture">
+                        <pic:nvPicPr>
+                          <pic:cNvPr id="3" name="Imagen 3" descr="Icono&#10;&#10;Descripción generada automáticamente"/>
+                          <pic:cNvPicPr/>
+                        </pic:nvPicPr>
+                        <pic:blipFill>
+                          <a:blip r:embed="rId7">
+                            <a:extLst>
+                              <a:ext uri="{28A0092B-C50C-407E-A947-70E740481C1C}">
+                                <a14:useLocalDpi xmlns:a14="http://schemas.microsoft.com/office/drawing/2010/main" val="0"/>
+                              </a:ext>
+                            </a:extLst>
+                          </a:blip>
+                          <a:stretch>
+                            <a:fillRect/>
+                          </a:stretch>
+                        </pic:blipFill>
+                        <pic:spPr>
+                          <a:xfrm>
+                            <a:off x="0" y="0"/>
+                            <a:ext cx="541020" cy="548640"/>
+                          </a:xfrm>
+                          <a:prstGeom prst="rect">
+                            <a:avLst/>
+                          </a:prstGeom>
+                        </pic:spPr>
+                      </pic:pic>
+                    </a:graphicData>
+                  </a:graphic>
+                </wp:anchor>
+              </w:drawing>
+            </w:r>
+            <w:r>
+              <w:rPr>
+                <w:lang w:val="en-US"/>
+              </w:rPr>
+              <w:t>value: String=</w:t>
+            </w:r>
+            <w:r>
+              <w:rPr>
+                <w:lang w:val="en-US"/>
+              </w:rPr>
+              <w:t xml:space="preserve"> “</w:t>
+            </w:r>
+            <w:r>
+              <w:rPr>
+                <w:lang w:val="en-US"/>
+              </w:rPr>
+              <w:t>primero”</w:t>
+            </w:r>
+          </w:p>
+          <w:p>
+            <w:pPr>
+              <w:rPr>
+                <w:lang w:val="en-US"/>
+              </w:rPr>
+            </w:pPr>
+            <w:r>
+              <w:rPr>
+                <w:lang w:val="en-US"/>
+              </w:rPr>
+              <w:t xml:space="preserve">      </w:t>
+            </w:r>
+            <w:r>
+              <w:rPr>
+                <w:lang w:val="en-US"/>
+              </w:rPr>
+              <w:t xml:space="preserve">key: </w:t>
+            </w:r>
+            <w:r>
+              <w:rPr>
+                <w:lang w:val="en-US"/>
+              </w:rPr>
+              <w:t>int= 1</w:t>
+            </w:r>
+          </w:p>
+          <w:p>
+            <w:pPr>
+              <w:rPr>
+                <w:lang w:val="en-US"/>
+              </w:rPr>
+            </w:pPr>
+            <w:r>
+              <w:rPr>
+                <w:lang w:val="en-US"/>
+              </w:rPr>
+              <w:t xml:space="preserve">      head: null</w:t>
+            </w:r>
+          </w:p>
+          <w:p>
+            <w:pPr>
+              <w:rPr>
+                <w:lang w:val="en-US"/>
+              </w:rPr>
+            </w:pPr>
+            <w:r>
+              <w:rPr>
+                <w:lang w:val="en-US"/>
+              </w:rPr>
+              <w:t xml:space="preserve">      left: null</w:t>
+            </w:r>
+          </w:p>
+          <w:p>
+            <w:pPr>
+              <w:rPr>
+                <w:lang w:val="en-US"/>
+              </w:rPr>
+            </w:pPr>
+            <w:r>
+              <w:rPr>
+                <w:lang w:val="en-US"/>
+              </w:rPr>
+              <w:t xml:space="preserve">      right: null</w:t>
+            </w:r>
+          </w:p>
+        </w:tc>
+      </w:tr>
+      <w:tr>
+        <w:trPr>
+          <w:trHeight w:val="1466"/>
+        </w:trPr>
+        <w:tc>
+          <w:tcPr>
+            <w:tcW w:w="1838" w:type="dxa"/>
+          </w:tcPr>
+          <w:p>
+            <w:r>
+              <w:t>Setup3</w:t>
+            </w:r>
+          </w:p>
+        </w:tc>
+        <w:tc>
+          <w:tcPr>
+            <w:tcW w:w="6656" w:type="dxa"/>
+          </w:tcPr>
+          <w:p>
+            <w:pPr>
+              <w:rPr>
+                <w:lang w:val="en-US"/>
+              </w:rPr>
+            </w:pPr>
+            <w:r>
+              <w:rPr>
+                <w:lang w:val="en-US"/>
+              </w:rPr>
+              <w:t>Object of class BST&lt;int, String&gt; with fields:</w:t>
+            </w:r>
+          </w:p>
+          <w:p>
+            <w:pPr>
+              <w:rPr>
+                <w:noProof/>
+                <w:lang w:val="en-US"/>
+              </w:rPr>
+            </w:pPr>
+            <w:r>
+              <w:rPr>
+                <w:noProof/>
+                <w:lang w:val="en-US"/>
+              </w:rPr>
+              <w:drawing>
+                <wp:inline distT="0" distB="0" distL="0" distR="0" wp14:anchorId="31FDD5A8" wp14:editId="71FA5F67">
+                  <wp:extent cx="1028700" cy="831715"/>
+                  <wp:effectExtent l="0" t="0" r="0" b="6985"/>
+                  <wp:docPr id="7" name="Imagen 7" descr="Diagrama&#10;&#10;Descripción generada automáticamente"/>
+                  <wp:cNvGraphicFramePr>
+                    <a:graphicFrameLocks xmlns:a="http://schemas.openxmlformats.org/drawingml/2006/main" noChangeAspect="1"/>
+                  </wp:cNvGraphicFramePr>
+                  <a:graphic xmlns:a="http://schemas.openxmlformats.org/drawingml/2006/main">
+                    <a:graphicData uri="http://schemas.openxmlformats.org/drawingml/2006/picture">
+                      <pic:pic xmlns:pic="http://schemas.openxmlformats.org/drawingml/2006/picture">
+                        <pic:nvPicPr>
+                          <pic:cNvPr id="15" name="Imagen 15" descr="Diagrama&#10;&#10;Descripción generada automáticamente"/>
+                          <pic:cNvPicPr/>
+                        </pic:nvPicPr>
+                        <pic:blipFill>
+                          <a:blip r:embed="rId10">
+                            <a:extLst>
+                              <a:ext uri="{28A0092B-C50C-407E-A947-70E740481C1C}">
+                                <a14:useLocalDpi xmlns:a14="http://schemas.microsoft.com/office/drawing/2010/main" val="0"/>
+                              </a:ext>
+                            </a:extLst>
+                          </a:blip>
+                          <a:stretch>
+                            <a:fillRect/>
+                          </a:stretch>
+                        </pic:blipFill>
+                        <pic:spPr>
+                          <a:xfrm>
+                            <a:off x="0" y="0"/>
+                            <a:ext cx="1041539" cy="842095"/>
+                          </a:xfrm>
+                          <a:prstGeom prst="rect">
+                            <a:avLst/>
+                          </a:prstGeom>
+                        </pic:spPr>
+                      </pic:pic>
+                    </a:graphicData>
+                  </a:graphic>
+                </wp:inline>
+              </w:drawing>
+            </w:r>
+          </w:p>
+        </w:tc>
+      </w:tr>
+      <w:tr>
+        <w:trPr>
+          <w:trHeight w:val="1466"/>
+        </w:trPr>
+        <w:tc>
+          <w:tcPr>
+            <w:tcW w:w="1838" w:type="dxa"/>
+          </w:tcPr>
+          <w:p>
+            <w:r>
+              <w:t>Setup4</w:t>
+            </w:r>
+          </w:p>
+        </w:tc>
+        <w:tc>
+          <w:tcPr>
+            <w:tcW w:w="6656" w:type="dxa"/>
+          </w:tcPr>
+          <w:p>
+            <w:pPr>
+              <w:rPr>
+                <w:lang w:val="en-US"/>
+              </w:rPr>
+            </w:pPr>
+            <w:r>
+              <w:rPr>
+                <w:lang w:val="en-US"/>
+              </w:rPr>
+              <w:t>Object of class BST&lt;int, String&gt; with fields:</w:t>
+            </w:r>
+          </w:p>
+          <w:p>
+            <w:pPr>
+              <w:rPr>
+                <w:noProof/>
+                <w:lang w:val="en-US"/>
+              </w:rPr>
+            </w:pPr>
+            <w:r>
+              <w:rPr>
+                <w:noProof/>
+                <w:lang w:val="en-US"/>
+              </w:rPr>
+              <w:drawing>
+                <wp:inline distT="0" distB="0" distL="0" distR="0" wp14:anchorId="2D2AD64D" wp14:editId="5F6C0064">
+                  <wp:extent cx="1234440" cy="1039117"/>
+                  <wp:effectExtent l="0" t="0" r="3810" b="8890"/>
+                  <wp:docPr id="8" name="Imagen 8" descr="Forma, Círculo&#10;&#10;Descripción generada automáticamente"/>
+                  <wp:cNvGraphicFramePr>
+                    <a:graphicFrameLocks xmlns:a="http://schemas.openxmlformats.org/drawingml/2006/main" noChangeAspect="1"/>
+                  </wp:cNvGraphicFramePr>
+                  <a:graphic xmlns:a="http://schemas.openxmlformats.org/drawingml/2006/main">
+                    <a:graphicData uri="http://schemas.openxmlformats.org/drawingml/2006/picture">
+                      <pic:pic xmlns:pic="http://schemas.openxmlformats.org/drawingml/2006/picture">
+                        <pic:nvPicPr>
+                          <pic:cNvPr id="14" name="Imagen 14" descr="Forma, Círculo&#10;&#10;Descripción generada automáticamente"/>
+                          <pic:cNvPicPr/>
+                        </pic:nvPicPr>
+                        <pic:blipFill>
+                          <a:blip r:embed="rId11" cstate="print">
+                            <a:extLst>
+                              <a:ext uri="{28A0092B-C50C-407E-A947-70E740481C1C}">
+                                <a14:useLocalDpi xmlns:a14="http://schemas.microsoft.com/office/drawing/2010/main" val="0"/>
+                              </a:ext>
+                            </a:extLst>
+                          </a:blip>
+                          <a:stretch>
+                            <a:fillRect/>
+                          </a:stretch>
+                        </pic:blipFill>
+                        <pic:spPr>
+                          <a:xfrm>
+                            <a:off x="0" y="0"/>
+                            <a:ext cx="1256621" cy="1057789"/>
+                          </a:xfrm>
+                          <a:prstGeom prst="rect">
+                            <a:avLst/>
+                          </a:prstGeom>
+                        </pic:spPr>
+                      </pic:pic>
+                    </a:graphicData>
+                  </a:graphic>
+                </wp:inline>
+              </w:drawing>
+            </w:r>
+          </w:p>
+        </w:tc>
+      </w:tr>
+      <w:tr>
+        <w:trPr>
+          <w:trHeight w:val="1466"/>
+        </w:trPr>
+        <w:tc>
+          <w:tcPr>
+            <w:tcW w:w="1838" w:type="dxa"/>
+          </w:tcPr>
+          <w:p>
+            <w:r>
+              <w:t>Setup5</w:t>
+            </w:r>
+          </w:p>
+        </w:tc>
+        <w:tc>
+          <w:tcPr>
+            <w:tcW w:w="6656" w:type="dxa"/>
+          </w:tcPr>
+          <w:p>
+            <w:pPr>
+              <w:rPr>
+                <w:lang w:val="en-US"/>
+              </w:rPr>
+            </w:pPr>
+            <w:r>
+              <w:rPr>
+                <w:lang w:val="en-US"/>
+              </w:rPr>
+              <w:t>Object of class BST&lt;int, String&gt; with fields:</w:t>
+            </w:r>
+          </w:p>
+          <w:p>
+            <w:pPr>
+              <w:rPr>
+                <w:lang w:val="en-US"/>
+              </w:rPr>
+            </w:pPr>
+            <w:r>
+              <w:rPr>
+                <w:noProof/>
+                <w:lang w:val="en-US"/>
+              </w:rPr>
+              <w:drawing>
+                <wp:inline distT="0" distB="0" distL="0" distR="0" wp14:anchorId="40CD5F7D" wp14:editId="49A3E6F4">
+                  <wp:extent cx="1053913" cy="942975"/>
+                  <wp:effectExtent l="0" t="0" r="0" b="0"/>
+                  <wp:docPr id="9" name="Imagen 9" descr="Diagrama&#10;&#10;Descripción generada automáticamente"/>
+                  <wp:cNvGraphicFramePr>
+                    <a:graphicFrameLocks xmlns:a="http://schemas.openxmlformats.org/drawingml/2006/main" noChangeAspect="1"/>
+                  </wp:cNvGraphicFramePr>
+                  <a:graphic xmlns:a="http://schemas.openxmlformats.org/drawingml/2006/main">
+                    <a:graphicData uri="http://schemas.openxmlformats.org/drawingml/2006/picture">
+                      <pic:pic xmlns:pic="http://schemas.openxmlformats.org/drawingml/2006/picture">
+                        <pic:nvPicPr>
+                          <pic:cNvPr id="9" name="Imagen 9" descr="Diagrama&#10;&#10;Descripción generada automáticamente"/>
+                          <pic:cNvPicPr/>
+                        </pic:nvPicPr>
+                        <pic:blipFill>
+                          <a:blip r:embed="rId12">
+                            <a:extLst>
+                              <a:ext uri="{28A0092B-C50C-407E-A947-70E740481C1C}">
+                                <a14:useLocalDpi xmlns:a14="http://schemas.microsoft.com/office/drawing/2010/main" val="0"/>
+                              </a:ext>
+                            </a:extLst>
+                          </a:blip>
+                          <a:stretch>
+                            <a:fillRect/>
+                          </a:stretch>
+                        </pic:blipFill>
+                        <pic:spPr>
+                          <a:xfrm>
+                            <a:off x="0" y="0"/>
+                            <a:ext cx="1064212" cy="952190"/>
+                          </a:xfrm>
+                          <a:prstGeom prst="rect">
+                            <a:avLst/>
+                          </a:prstGeom>
+                        </pic:spPr>
+                      </pic:pic>
+                    </a:graphicData>
+                  </a:graphic>
+                </wp:inline>
+              </w:drawing>
+            </w:r>
+          </w:p>
+        </w:tc>
+      </w:tr>
+      <w:tr>
+        <w:trPr>
+          <w:trHeight w:val="1466"/>
+        </w:trPr>
+        <w:tc>
+          <w:tcPr>
+            <w:tcW w:w="1838" w:type="dxa"/>
+          </w:tcPr>
+          <w:p>
+            <w:r>
+              <w:t>Setup</w:t>
+            </w:r>
+            <w:r>
+              <w:t>6</w:t>
+            </w:r>
+          </w:p>
+        </w:tc>
+        <w:tc>
+          <w:tcPr>
+            <w:tcW w:w="6656" w:type="dxa"/>
+          </w:tcPr>
+          <w:p>
+            <w:pPr>
+              <w:rPr>
+                <w:lang w:val="en-US"/>
+              </w:rPr>
+            </w:pPr>
+            <w:r>
+              <w:rPr>
+                <w:noProof/>
+                <w:lang w:val="en-US"/>
+              </w:rPr>
+              <w:drawing>
+                <wp:inline distT="0" distB="0" distL="0" distR="0" wp14:anchorId="74C385F4" wp14:editId="4067110E">
+                  <wp:extent cx="1295400" cy="1102558"/>
+                  <wp:effectExtent l="0" t="0" r="0" b="2540"/>
+                  <wp:docPr id="10" name="Imagen 10" descr="Forma, Círculo&#10;&#10;Descripción generada automáticamente"/>
+                  <wp:cNvGraphicFramePr>
+                    <a:graphicFrameLocks xmlns:a="http://schemas.openxmlformats.org/drawingml/2006/main" noChangeAspect="1"/>
+                  </wp:cNvGraphicFramePr>
+                  <a:graphic xmlns:a="http://schemas.openxmlformats.org/drawingml/2006/main">
+                    <a:graphicData uri="http://schemas.openxmlformats.org/drawingml/2006/picture">
+                      <pic:pic xmlns:pic="http://schemas.openxmlformats.org/drawingml/2006/picture">
+                        <pic:nvPicPr>
+                          <pic:cNvPr id="10" name="Imagen 10" descr="Forma, Círculo&#10;&#10;Descripción generada automáticamente"/>
+                          <pic:cNvPicPr/>
+                        </pic:nvPicPr>
+                        <pic:blipFill>
+                          <a:blip r:embed="rId13">
+                            <a:extLst>
+                              <a:ext uri="{28A0092B-C50C-407E-A947-70E740481C1C}">
+                                <a14:useLocalDpi xmlns:a14="http://schemas.microsoft.com/office/drawing/2010/main" val="0"/>
+                              </a:ext>
+                            </a:extLst>
+                          </a:blip>
+                          <a:stretch>
+                            <a:fillRect/>
+                          </a:stretch>
+                        </pic:blipFill>
+                        <pic:spPr>
+                          <a:xfrm>
+                            <a:off x="0" y="0"/>
+                            <a:ext cx="1348911" cy="1148103"/>
+                          </a:xfrm>
+                          <a:prstGeom prst="rect">
+                            <a:avLst/>
+                          </a:prstGeom>
+                        </pic:spPr>
+                      </pic:pic>
+                    </a:graphicData>
+                  </a:graphic>
+                </wp:inline>
+              </w:drawing>
+            </w:r>
+          </w:p>
+        </w:tc>
+      </w:tr>
+      <w:tr>
+        <w:trPr>
+          <w:trHeight w:val="1466"/>
+        </w:trPr>
+        <w:tc>
+          <w:tcPr>
+            <w:tcW w:w="1838" w:type="dxa"/>
+          </w:tcPr>
+          <w:p>
+            <w:r>
+              <w:lastRenderedPageBreak/>
+              <w:t>Setup</w:t>
+            </w:r>
+            <w:r>
+              <w:t>7</w:t>
+            </w:r>
+          </w:p>
+        </w:tc>
+        <w:tc>
+          <w:tcPr>
+            <w:tcW w:w="6656" w:type="dxa"/>
+          </w:tcPr>
+          <w:p>
+            <w:pPr>
+              <w:rPr>
+                <w:lang w:val="en-US"/>
+              </w:rPr>
+            </w:pPr>
+            <w:r>
+              <w:rPr>
+                <w:lang w:val="en-US"/>
+              </w:rPr>
+              <w:t>Object of class BST&lt;int, String&gt; with fields:</w:t>
+            </w:r>
+          </w:p>
+          <w:p>
+            <w:pPr>
+              <w:rPr>
+                <w:lang w:val="en-US"/>
+              </w:rPr>
+            </w:pPr>
+            <w:r>
+              <w:rPr>
+                <w:noProof/>
+                <w:lang w:val="en-US"/>
+              </w:rPr>
+              <w:drawing>
+                <wp:inline distT="0" distB="0" distL="0" distR="0" wp14:anchorId="762B8394" wp14:editId="002659B1">
+                  <wp:extent cx="1457325" cy="1316086"/>
+                  <wp:effectExtent l="0" t="0" r="0" b="0"/>
+                  <wp:docPr id="11" name="Imagen 11" descr="Círculo&#10;&#10;Descripción generada automáticamente"/>
+                  <wp:cNvGraphicFramePr>
+                    <a:graphicFrameLocks xmlns:a="http://schemas.openxmlformats.org/drawingml/2006/main" noChangeAspect="1"/>
+                  </wp:cNvGraphicFramePr>
+                  <a:graphic xmlns:a="http://schemas.openxmlformats.org/drawingml/2006/main">
+                    <a:graphicData uri="http://schemas.openxmlformats.org/drawingml/2006/picture">
+                      <pic:pic xmlns:pic="http://schemas.openxmlformats.org/drawingml/2006/picture">
+                        <pic:nvPicPr>
+                          <pic:cNvPr id="11" name="Imagen 11" descr="Círculo&#10;&#10;Descripción generada automáticamente"/>
+                          <pic:cNvPicPr/>
+                        </pic:nvPicPr>
+                        <pic:blipFill>
+                          <a:blip r:embed="rId14">
+                            <a:extLst>
+                              <a:ext uri="{28A0092B-C50C-407E-A947-70E740481C1C}">
+                                <a14:useLocalDpi xmlns:a14="http://schemas.microsoft.com/office/drawing/2010/main" val="0"/>
+                              </a:ext>
+                            </a:extLst>
+                          </a:blip>
+                          <a:stretch>
+                            <a:fillRect/>
+                          </a:stretch>
+                        </pic:blipFill>
+                        <pic:spPr>
+                          <a:xfrm>
+                            <a:off x="0" y="0"/>
+                            <a:ext cx="1460735" cy="1319166"/>
+                          </a:xfrm>
+                          <a:prstGeom prst="rect">
+                            <a:avLst/>
+                          </a:prstGeom>
+                        </pic:spPr>
+                      </pic:pic>
+                    </a:graphicData>
+                  </a:graphic>
+                </wp:inline>
+              </w:drawing>
+            </w:r>
+          </w:p>
+        </w:tc>
+      </w:tr>
+      <w:tr>
+        <w:trPr>
+          <w:trHeight w:val="1466"/>
+        </w:trPr>
+        <w:tc>
+          <w:tcPr>
+            <w:tcW w:w="1838" w:type="dxa"/>
+          </w:tcPr>
+          <w:p>
+            <w:r>
+              <w:t>Setup</w:t>
+            </w:r>
+            <w:r>
+              <w:t>8</w:t>
+            </w:r>
+          </w:p>
+        </w:tc>
+        <w:tc>
+          <w:tcPr>
+            <w:tcW w:w="6656" w:type="dxa"/>
+          </w:tcPr>
+          <w:p>
+            <w:pPr>
+              <w:rPr>
+                <w:lang w:val="en-US"/>
+              </w:rPr>
+            </w:pPr>
+            <w:r>
+              <w:rPr>
+                <w:lang w:val="en-US"/>
+              </w:rPr>
+              <w:t>Object of class BST&lt;int, String&gt; with fields:</w:t>
+            </w:r>
+          </w:p>
+          <w:p>
+            <w:pPr>
+              <w:rPr>
+                <w:lang w:val="en-US"/>
+              </w:rPr>
+            </w:pPr>
+            <w:r>
+              <w:rPr>
+                <w:noProof/>
+                <w:lang w:val="en-US"/>
+              </w:rPr>
+              <w:drawing>
+                <wp:inline distT="0" distB="0" distL="0" distR="0" wp14:anchorId="65477884" wp14:editId="34BE16DB">
+                  <wp:extent cx="1005504" cy="1162050"/>
+                  <wp:effectExtent l="0" t="0" r="4445" b="0"/>
+                  <wp:docPr id="16" name="Imagen 16" descr="Diagrama&#10;&#10;Descripción generada automáticamente"/>
+                  <wp:cNvGraphicFramePr>
+                    <a:graphicFrameLocks xmlns:a="http://schemas.openxmlformats.org/drawingml/2006/main" noChangeAspect="1"/>
+                  </wp:cNvGraphicFramePr>
+                  <a:graphic xmlns:a="http://schemas.openxmlformats.org/drawingml/2006/main">
+                    <a:graphicData uri="http://schemas.openxmlformats.org/drawingml/2006/picture">
+                      <pic:pic xmlns:pic="http://schemas.openxmlformats.org/drawingml/2006/picture">
+                        <pic:nvPicPr>
+                          <pic:cNvPr id="16" name="Imagen 16" descr="Diagrama&#10;&#10;Descripción generada automáticamente"/>
+                          <pic:cNvPicPr/>
+                        </pic:nvPicPr>
+                        <pic:blipFill>
+                          <a:blip r:embed="rId15">
+                            <a:extLst>
+                              <a:ext uri="{28A0092B-C50C-407E-A947-70E740481C1C}">
+                                <a14:useLocalDpi xmlns:a14="http://schemas.microsoft.com/office/drawing/2010/main" val="0"/>
+                              </a:ext>
+                            </a:extLst>
+                          </a:blip>
+                          <a:stretch>
+                            <a:fillRect/>
+                          </a:stretch>
+                        </pic:blipFill>
+                        <pic:spPr>
+                          <a:xfrm>
+                            <a:off x="0" y="0"/>
+                            <a:ext cx="1008353" cy="1165342"/>
+                          </a:xfrm>
+                          <a:prstGeom prst="rect">
+                            <a:avLst/>
+                          </a:prstGeom>
+                        </pic:spPr>
+                      </pic:pic>
+                    </a:graphicData>
+                  </a:graphic>
+                </wp:inline>
+              </w:drawing>
+            </w:r>
+          </w:p>
+        </w:tc>
+      </w:tr>
+      <w:tr>
+        <w:trPr>
+          <w:trHeight w:val="1466"/>
+        </w:trPr>
+        <w:tc>
+          <w:tcPr>
+            <w:tcW w:w="1838" w:type="dxa"/>
+          </w:tcPr>
+          <w:p>
+            <w:r>
+              <w:t>Setup</w:t>
+            </w:r>
+            <w:r>
+              <w:t>9</w:t>
+            </w:r>
+          </w:p>
+        </w:tc>
+        <w:tc>
+          <w:tcPr>
+            <w:tcW w:w="6656" w:type="dxa"/>
+          </w:tcPr>
+          <w:p>
+            <w:pPr>
+              <w:rPr>
+                <w:lang w:val="en-US"/>
+              </w:rPr>
+            </w:pPr>
+            <w:r>
+              <w:rPr>
+                <w:lang w:val="en-US"/>
+              </w:rPr>
+              <w:t>Object of class BST&lt;int, String&gt; with fields:</w:t>
+            </w:r>
+          </w:p>
+          <w:p>
+            <w:pPr>
+              <w:rPr>
+                <w:lang w:val="en-US"/>
+              </w:rPr>
+            </w:pPr>
+            <w:r>
+              <w:rPr>
+                <w:noProof/>
+                <w:lang w:val="en-US"/>
+              </w:rPr>
+              <w:drawing>
+                <wp:inline distT="0" distB="0" distL="0" distR="0" wp14:anchorId="3EC2C5E6" wp14:editId="0B42194A">
+                  <wp:extent cx="1466850" cy="1271270"/>
+                  <wp:effectExtent l="0" t="0" r="0" b="5080"/>
+                  <wp:docPr id="17" name="Imagen 17" descr="Diagrama&#10;&#10;Descripción generada automáticamente"/>
+                  <wp:cNvGraphicFramePr>
+                    <a:graphicFrameLocks xmlns:a="http://schemas.openxmlformats.org/drawingml/2006/main" noChangeAspect="1"/>
+                  </wp:cNvGraphicFramePr>
+                  <a:graphic xmlns:a="http://schemas.openxmlformats.org/drawingml/2006/main">
+                    <a:graphicData uri="http://schemas.openxmlformats.org/drawingml/2006/picture">
+                      <pic:pic xmlns:pic="http://schemas.openxmlformats.org/drawingml/2006/picture">
+                        <pic:nvPicPr>
+                          <pic:cNvPr id="17" name="Imagen 17" descr="Diagrama&#10;&#10;Descripción generada automáticamente"/>
+                          <pic:cNvPicPr/>
+                        </pic:nvPicPr>
+                        <pic:blipFill>
+                          <a:blip r:embed="rId16">
+                            <a:extLst>
+                              <a:ext uri="{28A0092B-C50C-407E-A947-70E740481C1C}">
+                                <a14:useLocalDpi xmlns:a14="http://schemas.microsoft.com/office/drawing/2010/main" val="0"/>
+                              </a:ext>
+                            </a:extLst>
+                          </a:blip>
+                          <a:stretch>
+                            <a:fillRect/>
+                          </a:stretch>
+                        </pic:blipFill>
+                        <pic:spPr>
+                          <a:xfrm>
+                            <a:off x="0" y="0"/>
+                            <a:ext cx="1466980" cy="1271383"/>
+                          </a:xfrm>
+                          <a:prstGeom prst="rect">
+                            <a:avLst/>
+                          </a:prstGeom>
+                        </pic:spPr>
+                      </pic:pic>
+                    </a:graphicData>
+                  </a:graphic>
+                </wp:inline>
+              </w:drawing>
+            </w:r>
+          </w:p>
+        </w:tc>
+      </w:tr>
+      <w:tr>
+        <w:trPr>
+          <w:trHeight w:val="1466"/>
+        </w:trPr>
+        <w:tc>
+          <w:tcPr>
+            <w:tcW w:w="1838" w:type="dxa"/>
+          </w:tcPr>
+          <w:p>
+            <w:r>
+              <w:t>Setup</w:t>
+            </w:r>
+            <w:r>
+              <w:t>10</w:t>
+            </w:r>
+          </w:p>
+        </w:tc>
+        <w:tc>
+          <w:tcPr>
+            <w:tcW w:w="6656" w:type="dxa"/>
+          </w:tcPr>
+          <w:p>
+            <w:pPr>
+              <w:rPr>
+                <w:lang w:val="en-US"/>
+              </w:rPr>
+            </w:pPr>
+            <w:r>
+              <w:rPr>
+                <w:lang w:val="en-US"/>
+              </w:rPr>
+              <w:t>Object of class BST&lt;int, String&gt; with fields:</w:t>
+            </w:r>
+          </w:p>
+          <w:p>
+            <w:pPr>
+              <w:rPr>
+                <w:lang w:val="en-US"/>
+              </w:rPr>
+            </w:pPr>
+            <w:r>
+              <w:rPr>
+                <w:noProof/>
+                <w:lang w:val="en-US"/>
+              </w:rPr>
+              <w:drawing>
+                <wp:inline distT="0" distB="0" distL="0" distR="0" wp14:anchorId="3C693793" wp14:editId="4F61EFBC">
+                  <wp:extent cx="1485900" cy="1143372"/>
+                  <wp:effectExtent l="0" t="0" r="0" b="0"/>
+                  <wp:docPr id="18" name="Imagen 18" descr="Forma, Círculo&#10;&#10;Descripción generada automáticamente"/>
+                  <wp:cNvGraphicFramePr>
+                    <a:graphicFrameLocks xmlns:a="http://schemas.openxmlformats.org/drawingml/2006/main" noChangeAspect="1"/>
+                  </wp:cNvGraphicFramePr>
+                  <a:graphic xmlns:a="http://schemas.openxmlformats.org/drawingml/2006/main">
+                    <a:graphicData uri="http://schemas.openxmlformats.org/drawingml/2006/picture">
+                      <pic:pic xmlns:pic="http://schemas.openxmlformats.org/drawingml/2006/picture">
+                        <pic:nvPicPr>
+                          <pic:cNvPr id="18" name="Imagen 18" descr="Forma, Círculo&#10;&#10;Descripción generada automáticamente"/>
+                          <pic:cNvPicPr/>
+                        </pic:nvPicPr>
+                        <pic:blipFill>
+                          <a:blip r:embed="rId17">
+                            <a:extLst>
+                              <a:ext uri="{28A0092B-C50C-407E-A947-70E740481C1C}">
+                                <a14:useLocalDpi xmlns:a14="http://schemas.microsoft.com/office/drawing/2010/main" val="0"/>
+                              </a:ext>
+                            </a:extLst>
+                          </a:blip>
+                          <a:stretch>
+                            <a:fillRect/>
+                          </a:stretch>
+                        </pic:blipFill>
+                        <pic:spPr>
+                          <a:xfrm>
+                            <a:off x="0" y="0"/>
+                            <a:ext cx="1493604" cy="1149300"/>
+                          </a:xfrm>
+                          <a:prstGeom prst="rect">
+                            <a:avLst/>
+                          </a:prstGeom>
+                        </pic:spPr>
+                      </pic:pic>
+                    </a:graphicData>
+                  </a:graphic>
+                </wp:inline>
+              </w:drawing>
+            </w:r>
+          </w:p>
+        </w:tc>
+      </w:tr>
+      <w:tr>
+        <w:trPr>
+          <w:trHeight w:val="1466"/>
+        </w:trPr>
+        <w:tc>
+          <w:tcPr>
+            <w:tcW w:w="1838" w:type="dxa"/>
+          </w:tcPr>
+          <w:p>
+            <w:r>
+              <w:t>Setup</w:t>
+            </w:r>
+            <w:r>
+              <w:t>11</w:t>
+            </w:r>
+          </w:p>
+        </w:tc>
+        <w:tc>
+          <w:tcPr>
+            <w:tcW w:w="6656" w:type="dxa"/>
+          </w:tcPr>
+          <w:p>
+            <w:pPr>
+              <w:rPr>
+                <w:lang w:val="en-US"/>
+              </w:rPr>
+            </w:pPr>
+            <w:r>
+              <w:rPr>
+                <w:lang w:val="en-US"/>
+              </w:rPr>
+              <w:t>Object of class BST&lt;int, String&gt; with fields:</w:t>
+            </w:r>
+          </w:p>
+          <w:p>
+            <w:pPr>
+              <w:rPr>
+                <w:lang w:val="en-US"/>
+              </w:rPr>
+            </w:pPr>
+            <w:r>
+              <w:rPr>
+                <w:noProof/>
+                <w:lang w:val="en-US"/>
+              </w:rPr>
+              <w:drawing>
+                <wp:inline distT="0" distB="0" distL="0" distR="0" wp14:anchorId="73336633" wp14:editId="0E03C06D">
+                  <wp:extent cx="1117722" cy="1028700"/>
+                  <wp:effectExtent l="0" t="0" r="6350" b="0"/>
+                  <wp:docPr id="19" name="Imagen 19" descr="Círculo&#10;&#10;Descripción generada automáticamente"/>
+                  <wp:cNvGraphicFramePr>
+                    <a:graphicFrameLocks xmlns:a="http://schemas.openxmlformats.org/drawingml/2006/main" noChangeAspect="1"/>
+                  </wp:cNvGraphicFramePr>
+                  <a:graphic xmlns:a="http://schemas.openxmlformats.org/drawingml/2006/main">
+                    <a:graphicData uri="http://schemas.openxmlformats.org/drawingml/2006/picture">
+                      <pic:pic xmlns:pic="http://schemas.openxmlformats.org/drawingml/2006/picture">
+                        <pic:nvPicPr>
+                          <pic:cNvPr id="19" name="Imagen 19" descr="Círculo&#10;&#10;Descripción generada automáticamente"/>
+                          <pic:cNvPicPr/>
+                        </pic:nvPicPr>
+                        <pic:blipFill>
+                          <a:blip r:embed="rId18">
+                            <a:extLst>
+                              <a:ext uri="{28A0092B-C50C-407E-A947-70E740481C1C}">
+                                <a14:useLocalDpi xmlns:a14="http://schemas.microsoft.com/office/drawing/2010/main" val="0"/>
+                              </a:ext>
+                            </a:extLst>
+                          </a:blip>
+                          <a:stretch>
+                            <a:fillRect/>
+                          </a:stretch>
+                        </pic:blipFill>
+                        <pic:spPr>
+                          <a:xfrm>
+                            <a:off x="0" y="0"/>
+                            <a:ext cx="1125962" cy="1036284"/>
+                          </a:xfrm>
+                          <a:prstGeom prst="rect">
+                            <a:avLst/>
+                          </a:prstGeom>
+                        </pic:spPr>
+                      </pic:pic>
+                    </a:graphicData>
+                  </a:graphic>
+                </wp:inline>
+              </w:drawing>
+            </w:r>
+          </w:p>
+        </w:tc>
+      </w:tr>
+      <w:tr>
+        <w:trPr>
+          <w:trHeight w:val="1466"/>
+        </w:trPr>
+        <w:tc>
+          <w:tcPr>
+            <w:tcW w:w="1838" w:type="dxa"/>
+          </w:tcPr>
+          <w:p>
+            <w:r>
+              <w:t>Setup</w:t>
+            </w:r>
+            <w:r>
+              <w:t>12</w:t>
+            </w:r>
+          </w:p>
+        </w:tc>
+        <w:tc>
+          <w:tcPr>
+            <w:tcW w:w="6656" w:type="dxa"/>
+          </w:tcPr>
+          <w:p>
+            <w:pPr>
+              <w:rPr>
+                <w:lang w:val="en-US"/>
+              </w:rPr>
+            </w:pPr>
+            <w:r>
+              <w:rPr>
+                <w:lang w:val="en-US"/>
+              </w:rPr>
+              <w:t>Object of class BST&lt;int, String&gt; with fields:</w:t>
+            </w:r>
+          </w:p>
+          <w:p>
+            <w:pPr>
+              <w:rPr>
+                <w:lang w:val="en-US"/>
+              </w:rPr>
+            </w:pPr>
+            <w:r>
+              <w:rPr>
+                <w:noProof/>
+                <w:lang w:val="en-US"/>
+              </w:rPr>
+              <w:drawing>
+                <wp:inline distT="0" distB="0" distL="0" distR="0" wp14:anchorId="733F9ABD" wp14:editId="712960F6">
+                  <wp:extent cx="790575" cy="979730"/>
+                  <wp:effectExtent l="0" t="0" r="0" b="0"/>
+                  <wp:docPr id="20" name="Imagen 20" descr="Diagrama&#10;&#10;Descripción generada automáticamente"/>
+                  <wp:cNvGraphicFramePr>
+                    <a:graphicFrameLocks xmlns:a="http://schemas.openxmlformats.org/drawingml/2006/main" noChangeAspect="1"/>
+                  </wp:cNvGraphicFramePr>
+                  <a:graphic xmlns:a="http://schemas.openxmlformats.org/drawingml/2006/main">
+                    <a:graphicData uri="http://schemas.openxmlformats.org/drawingml/2006/picture">
+                      <pic:pic xmlns:pic="http://schemas.openxmlformats.org/drawingml/2006/picture">
+                        <pic:nvPicPr>
+                          <pic:cNvPr id="20" name="Imagen 20" descr="Diagrama&#10;&#10;Descripción generada automáticamente"/>
+                          <pic:cNvPicPr/>
+                        </pic:nvPicPr>
+                        <pic:blipFill>
+                          <a:blip r:embed="rId19">
+                            <a:extLst>
+                              <a:ext uri="{28A0092B-C50C-407E-A947-70E740481C1C}">
+                                <a14:useLocalDpi xmlns:a14="http://schemas.microsoft.com/office/drawing/2010/main" val="0"/>
+                              </a:ext>
+                            </a:extLst>
+                          </a:blip>
+                          <a:stretch>
+                            <a:fillRect/>
+                          </a:stretch>
+                        </pic:blipFill>
+                        <pic:spPr>
+                          <a:xfrm>
+                            <a:off x="0" y="0"/>
+                            <a:ext cx="793944" cy="983905"/>
+                          </a:xfrm>
+                          <a:prstGeom prst="rect">
+                            <a:avLst/>
+                          </a:prstGeom>
+                        </pic:spPr>
+                      </pic:pic>
+                    </a:graphicData>
+                  </a:graphic>
+                </wp:inline>
+              </w:drawing>
+            </w:r>
+          </w:p>
+        </w:tc>
+      </w:tr>
+    </w:tbl>
+    <w:p/>
+    <w:p/>
+    <w:p/>
+    <w:p>
+      <w:pPr>
+        <w:rPr>
+          <w:b/>
+          <w:bCs/>
+          <w:lang w:val="en-US"/>
+        </w:rPr>
+      </w:pPr>
+      <w:r>
+        <w:rPr>
+          <w:b/>
+          <w:bCs/>
+          <w:lang w:val="en-US"/>
+        </w:rPr>
+        <w:t>Test cases design</w:t>
+      </w:r>
+    </w:p>
+    <w:tbl>
+      <w:tblPr>
+        <w:tblStyle w:val="Tablaconcuadrcula"/>
+        <w:tblW w:w="0" w:type="auto"/>
+        <w:tblLook w:val="04A0" w:firstRow="1" w:lastRow="0" w:firstColumn="1" w:lastColumn="0" w:noHBand="0" w:noVBand="1"/>
+      </w:tblPr>
+      <w:tblGrid>
+        <w:gridCol w:w="1092"/>
+        <w:gridCol w:w="2285"/>
+        <w:gridCol w:w="1013"/>
+        <w:gridCol w:w="4104"/>
+      </w:tblGrid>
+      <w:tr>
+        <w:trPr>
+          <w:trHeight w:val="438"/>
+        </w:trPr>
+        <w:tc>
+          <w:tcPr>
+            <w:tcW w:w="1092" w:type="dxa"/>
+          </w:tcPr>
+          <w:p>
+            <w:pPr>
+              <w:rPr>
+                <w:b/>
+                <w:bCs/>
+                <w:lang w:val="en-US"/>
+              </w:rPr>
+            </w:pPr>
+            <w:r>
+              <w:rPr>
+                <w:b/>
+                <w:bCs/>
+                <w:lang w:val="en-US"/>
+              </w:rPr>
+              <w:t>Setup</w:t>
+            </w:r>
+          </w:p>
+        </w:tc>
+        <w:tc>
+          <w:tcPr>
+            <w:tcW w:w="2285" w:type="dxa"/>
+          </w:tcPr>
+          <w:p>
+            <w:pPr>
+              <w:rPr>
+                <w:b/>
+                <w:bCs/>
+                <w:lang w:val="en-US"/>
+              </w:rPr>
+            </w:pPr>
+            <w:r>
+              <w:rPr>
+                <w:b/>
+                <w:bCs/>
+                <w:lang w:val="en-US"/>
+              </w:rPr>
+              <w:t>Method</w:t>
+            </w:r>
+          </w:p>
+        </w:tc>
+        <w:tc>
+          <w:tcPr>
+            <w:tcW w:w="1013" w:type="dxa"/>
+          </w:tcPr>
+          <w:p>
+            <w:pPr>
+              <w:rPr>
+                <w:b/>
+                <w:bCs/>
+                <w:lang w:val="en-US"/>
+              </w:rPr>
+            </w:pPr>
+            <w:r>
+              <w:rPr>
+                <w:b/>
+                <w:bCs/>
+                <w:lang w:val="en-US"/>
+              </w:rPr>
+              <w:t>Input</w:t>
+            </w:r>
+          </w:p>
+        </w:tc>
+        <w:tc>
+          <w:tcPr>
+            <w:tcW w:w="4104" w:type="dxa"/>
+          </w:tcPr>
+          <w:p>
+            <w:pPr>
+              <w:rPr>
+                <w:b/>
+                <w:bCs/>
+                <w:lang w:val="en-US"/>
+              </w:rPr>
+            </w:pPr>
+            <w:r>
+              <w:rPr>
+                <w:b/>
+                <w:bCs/>
+                <w:lang w:val="en-US"/>
+              </w:rPr>
+              <w:t>Output</w:t>
+            </w:r>
+          </w:p>
+        </w:tc>
+      </w:tr>
+      <w:tr>
+        <w:trPr>
+          <w:trHeight w:val="416"/>
+        </w:trPr>
+        <w:tc>
+          <w:tcPr>
+            <w:tcW w:w="1092" w:type="dxa"/>
+          </w:tcPr>
+          <w:p>
+            <w:pPr>
+              <w:rPr>
+                <w:lang w:val="en-US"/>
+              </w:rPr>
+            </w:pPr>
+            <w:r>
+              <w:rPr>
+                <w:lang w:val="en-US"/>
+              </w:rPr>
+              <w:t>Setup</w:t>
+            </w:r>
+            <w:r>
+              <w:rPr>
+                <w:lang w:val="en-US"/>
+              </w:rPr>
+              <w:t>A1</w:t>
+            </w:r>
+          </w:p>
+        </w:tc>
+        <w:tc>
+          <w:tcPr>
+            <w:tcW w:w="2285" w:type="dxa"/>
+          </w:tcPr>
+          <w:p>
+            <w:pPr>
+              <w:rPr>
+                <w:lang w:val="en-US"/>
+              </w:rPr>
+            </w:pPr>
+            <w:r>
+              <w:rPr>
+                <w:lang w:val="en-US"/>
+              </w:rPr>
+              <w:t>test</w:t>
+            </w:r>
+            <w:r>
+              <w:rPr>
+                <w:lang w:val="en-US"/>
+              </w:rPr>
+              <w:t>Left</w:t>
+            </w:r>
+            <w:r>
+              <w:rPr>
+                <w:lang w:val="en-US"/>
+              </w:rPr>
+              <w:t>Rotate</w:t>
+            </w:r>
+            <w:r>
+              <w:rPr>
+                <w:lang w:val="en-US"/>
+              </w:rPr>
+              <w:t>CaseA1</w:t>
+            </w:r>
+          </w:p>
+        </w:tc>
+        <w:tc>
+          <w:tcPr>
+            <w:tcW w:w="1013" w:type="dxa"/>
+          </w:tcPr>
+          <w:p>
+            <w:pPr>
+              <w:rPr>
+                <w:lang w:val="en-US"/>
+              </w:rPr>
+            </w:pPr>
+            <w:r>
+              <w:rPr>
+                <w:lang w:val="en-US"/>
+              </w:rPr>
+              <w:t>Root</w:t>
+            </w:r>
+          </w:p>
+        </w:tc>
+        <w:tc>
+          <w:tcPr>
+            <w:tcW w:w="4104" w:type="dxa"/>
+          </w:tcPr>
+          <w:p>
+            <w:pPr>
+              <w:rPr>
+                <w:lang w:val="en-US"/>
+              </w:rPr>
+            </w:pPr>
+            <w:r>
+              <w:rPr>
+                <w:lang w:val="en-US"/>
+              </w:rPr>
+              <w:t>An Object of type ABL&lt;int, String&gt; whose_shape is:</w:t>
+            </w:r>
+            <w:r>
+              <w:rPr>
+                <w:noProof/>
+                <w:lang w:val="en-US"/>
+              </w:rPr>
+              <w:drawing>
+                <wp:inline distT="0" distB="0" distL="0" distR="0" wp14:anchorId="0EF43020" wp14:editId="00E8B19C">
+                  <wp:extent cx="1704975" cy="990445"/>
+                  <wp:effectExtent l="0" t="0" r="0" b="635"/>
+                  <wp:docPr id="21" name="Imagen 21" descr="Imagen que contiene Icono&#10;&#10;Descripción generada automáticamente"/>
+                  <wp:cNvGraphicFramePr>
+                    <a:graphicFrameLocks xmlns:a="http://schemas.openxmlformats.org/drawingml/2006/main" noChangeAspect="1"/>
+                  </wp:cNvGraphicFramePr>
+                  <a:graphic xmlns:a="http://schemas.openxmlformats.org/drawingml/2006/main">
+                    <a:graphicData uri="http://schemas.openxmlformats.org/drawingml/2006/picture">
+                      <pic:pic xmlns:pic="http://schemas.openxmlformats.org/drawingml/2006/picture">
+                        <pic:nvPicPr>
+                          <pic:cNvPr id="21" name="Imagen 21" descr="Imagen que contiene Icono&#10;&#10;Descripción generada automáticamente"/>
+                          <pic:cNvPicPr/>
+                        </pic:nvPicPr>
+                        <pic:blipFill>
+                          <a:blip r:embed="rId20">
+                            <a:extLst>
+                              <a:ext uri="{28A0092B-C50C-407E-A947-70E740481C1C}">
+                                <a14:useLocalDpi xmlns:a14="http://schemas.microsoft.com/office/drawing/2010/main" val="0"/>
+                              </a:ext>
+                            </a:extLst>
+                          </a:blip>
+                          <a:stretch>
+                            <a:fillRect/>
+                          </a:stretch>
+                        </pic:blipFill>
+                        <pic:spPr>
+                          <a:xfrm>
+                            <a:off x="0" y="0"/>
+                            <a:ext cx="1794439" cy="1042416"/>
+                          </a:xfrm>
+                          <a:prstGeom prst="rect">
+                            <a:avLst/>
+                          </a:prstGeom>
+                        </pic:spPr>
+                      </pic:pic>
+                    </a:graphicData>
+                  </a:graphic>
+                </wp:inline>
+              </w:drawing>
+            </w:r>
+          </w:p>
+        </w:tc>
+      </w:tr>
+      <w:tr>
+        <w:trPr>
+          <w:trHeight w:val="884"/>
+        </w:trPr>
+        <w:tc>
+          <w:tcPr>
+            <w:tcW w:w="1092" w:type="dxa"/>
+          </w:tcPr>
+          <w:p>
+            <w:pPr>
+              <w:rPr>
+                <w:lang w:val="en-US"/>
+              </w:rPr>
+            </w:pPr>
+            <w:r>
+              <w:rPr>
+                <w:lang w:val="en-US"/>
+              </w:rPr>
+              <w:t>Setup</w:t>
+            </w:r>
+            <w:r>
+              <w:rPr>
+                <w:lang w:val="en-US"/>
+              </w:rPr>
+              <w:t>A2</w:t>
+            </w:r>
+          </w:p>
+        </w:tc>
+        <w:tc>
+          <w:tcPr>
+            <w:tcW w:w="2285" w:type="dxa"/>
+          </w:tcPr>
+          <w:p>
+            <w:pPr>
+              <w:rPr>
+                <w:lang w:val="en-US"/>
+              </w:rPr>
+            </w:pPr>
+            <w:r>
+              <w:rPr>
+                <w:lang w:val="en-US"/>
+              </w:rPr>
+              <w:t>test</w:t>
+            </w:r>
+            <w:r>
+              <w:rPr>
+                <w:lang w:val="en-US"/>
+              </w:rPr>
+              <w:t>Left</w:t>
+            </w:r>
+            <w:r>
+              <w:rPr>
+                <w:lang w:val="en-US"/>
+              </w:rPr>
+              <w:t>RotateCaseA</w:t>
+            </w:r>
+            <w:r>
+              <w:rPr>
+                <w:lang w:val="en-US"/>
+              </w:rPr>
+              <w:t>2</w:t>
+            </w:r>
+          </w:p>
+        </w:tc>
+        <w:tc>
+          <w:tcPr>
+            <w:tcW w:w="1013" w:type="dxa"/>
+          </w:tcPr>
+          <w:p>
+            <w:pPr>
+              <w:rPr>
+                <w:lang w:val="en-US"/>
+              </w:rPr>
+            </w:pPr>
+            <w:r>
+              <w:rPr>
+                <w:lang w:val="en-US"/>
+              </w:rPr>
+              <w:t>Root</w:t>
+            </w:r>
+          </w:p>
+        </w:tc>
+        <w:tc>
+          <w:tcPr>
+            <w:tcW w:w="4104" w:type="dxa"/>
+          </w:tcPr>
+          <w:p>
+            <w:pPr>
+              <w:rPr>
+                <w:lang w:val="en-US"/>
+              </w:rPr>
+            </w:pPr>
+            <w:r>
+              <w:rPr>
+                <w:lang w:val="en-US"/>
+              </w:rPr>
+              <w:t>An Object of type ABL&lt;int, String&gt; whose_shape is:</w:t>
+            </w:r>
+          </w:p>
+          <w:p>
+            <w:pPr>
+              <w:rPr>
+                <w:lang w:val="en-US"/>
+              </w:rPr>
+            </w:pPr>
+            <w:r>
+              <w:rPr>
+                <w:noProof/>
+                <w:lang w:val="en-US"/>
+              </w:rPr>
+              <w:drawing>
+                <wp:inline distT="0" distB="0" distL="0" distR="0" wp14:anchorId="7F8ECA68" wp14:editId="348C25E5">
+                  <wp:extent cx="1885950" cy="1203203"/>
+                  <wp:effectExtent l="0" t="0" r="0" b="0"/>
+                  <wp:docPr id="22" name="Imagen 22" descr="Forma, Círculo&#10;&#10;Descripción generada automáticamente"/>
+                  <wp:cNvGraphicFramePr>
+                    <a:graphicFrameLocks xmlns:a="http://schemas.openxmlformats.org/drawingml/2006/main" noChangeAspect="1"/>
+                  </wp:cNvGraphicFramePr>
+                  <a:graphic xmlns:a="http://schemas.openxmlformats.org/drawingml/2006/main">
+                    <a:graphicData uri="http://schemas.openxmlformats.org/drawingml/2006/picture">
+                      <pic:pic xmlns:pic="http://schemas.openxmlformats.org/drawingml/2006/picture">
+                        <pic:nvPicPr>
+                          <pic:cNvPr id="22" name="Imagen 22" descr="Forma, Círculo&#10;&#10;Descripción generada automáticamente"/>
+                          <pic:cNvPicPr/>
+                        </pic:nvPicPr>
+                        <pic:blipFill>
+                          <a:blip r:embed="rId21">
+                            <a:extLst>
+                              <a:ext uri="{28A0092B-C50C-407E-A947-70E740481C1C}">
+                                <a14:useLocalDpi xmlns:a14="http://schemas.microsoft.com/office/drawing/2010/main" val="0"/>
+                              </a:ext>
+                            </a:extLst>
+                          </a:blip>
+                          <a:stretch>
+                            <a:fillRect/>
+                          </a:stretch>
+                        </pic:blipFill>
+                        <pic:spPr>
+                          <a:xfrm>
+                            <a:off x="0" y="0"/>
+                            <a:ext cx="1900248" cy="1212325"/>
+                          </a:xfrm>
+                          <a:prstGeom prst="rect">
+                            <a:avLst/>
+                          </a:prstGeom>
+                        </pic:spPr>
+                      </pic:pic>
+                    </a:graphicData>
+                  </a:graphic>
+                </wp:inline>
+              </w:drawing>
+            </w:r>
+          </w:p>
+        </w:tc>
+      </w:tr>
+      <w:tr>
+        <w:trPr>
+          <w:trHeight w:val="884"/>
+        </w:trPr>
+        <w:tc>
+          <w:tcPr>
+            <w:tcW w:w="1092" w:type="dxa"/>
+          </w:tcPr>
+          <w:p>
+            <w:pPr>
+              <w:rPr>
+                <w:lang w:val="en-US"/>
+              </w:rPr>
+            </w:pPr>
+            <w:r>
+              <w:rPr>
+                <w:lang w:val="en-US"/>
+              </w:rPr>
+              <w:t>SetupB</w:t>
+            </w:r>
+          </w:p>
+        </w:tc>
+        <w:tc>
+          <w:tcPr>
+            <w:tcW w:w="2285" w:type="dxa"/>
+          </w:tcPr>
+          <w:p>
+            <w:pPr>
+              <w:rPr>
+                <w:lang w:val="en-US"/>
+              </w:rPr>
+            </w:pPr>
+            <w:r>
+              <w:rPr>
+                <w:lang w:val="en-US"/>
+              </w:rPr>
+              <w:t>testLeftRotateCase</w:t>
+            </w:r>
+            <w:r>
+              <w:rPr>
+                <w:lang w:val="en-US"/>
+              </w:rPr>
+              <w:t>B</w:t>
+            </w:r>
+          </w:p>
+        </w:tc>
+        <w:tc>
+          <w:tcPr>
+            <w:tcW w:w="1013" w:type="dxa"/>
+          </w:tcPr>
+          <w:p>
+            <w:pPr>
+              <w:rPr>
+                <w:lang w:val="en-US"/>
+              </w:rPr>
+            </w:pPr>
+            <w:r>
+              <w:rPr>
+                <w:lang w:val="en-US"/>
+              </w:rPr>
+              <w:t>Root</w:t>
+            </w:r>
+          </w:p>
+        </w:tc>
+        <w:tc>
+          <w:tcPr>
+            <w:tcW w:w="4104" w:type="dxa"/>
+          </w:tcPr>
+          <w:p>
+            <w:pPr>
+              <w:rPr>
+                <w:lang w:val="en-US"/>
+              </w:rPr>
+            </w:pPr>
+            <w:r>
+              <w:rPr>
+                <w:lang w:val="en-US"/>
+              </w:rPr>
+              <w:t>An Object of type ABL&lt;int, String&gt; whose_shape is:</w:t>
+            </w:r>
+          </w:p>
+          <w:p>
+            <w:pPr>
+              <w:rPr>
+                <w:lang w:val="en-US"/>
+              </w:rPr>
+            </w:pPr>
+            <w:r>
+              <w:rPr>
+                <w:noProof/>
+                <w:lang w:val="en-US"/>
+              </w:rPr>
+              <w:drawing>
+                <wp:inline distT="0" distB="0" distL="0" distR="0" wp14:anchorId="658D1D2D" wp14:editId="685AC33A">
+                  <wp:extent cx="1143000" cy="1076826"/>
+                  <wp:effectExtent l="0" t="0" r="0" b="9525"/>
+                  <wp:docPr id="23" name="Imagen 23" descr="Icono&#10;&#10;Descripción generada automáticamente"/>
+                  <wp:cNvGraphicFramePr>
+                    <a:graphicFrameLocks xmlns:a="http://schemas.openxmlformats.org/drawingml/2006/main" noChangeAspect="1"/>
+                  </wp:cNvGraphicFramePr>
+                  <a:graphic xmlns:a="http://schemas.openxmlformats.org/drawingml/2006/main">
+                    <a:graphicData uri="http://schemas.openxmlformats.org/drawingml/2006/picture">
+                      <pic:pic xmlns:pic="http://schemas.openxmlformats.org/drawingml/2006/picture">
+                        <pic:nvPicPr>
+                          <pic:cNvPr id="23" name="Imagen 23" descr="Icono&#10;&#10;Descripción generada automáticamente"/>
+                          <pic:cNvPicPr/>
+                        </pic:nvPicPr>
+                        <pic:blipFill>
+                          <a:blip r:embed="rId22">
+                            <a:extLst>
+                              <a:ext uri="{28A0092B-C50C-407E-A947-70E740481C1C}">
+                                <a14:useLocalDpi xmlns:a14="http://schemas.microsoft.com/office/drawing/2010/main" val="0"/>
+                              </a:ext>
+                            </a:extLst>
+                          </a:blip>
+                          <a:stretch>
+                            <a:fillRect/>
+                          </a:stretch>
+                        </pic:blipFill>
+                        <pic:spPr>
+                          <a:xfrm>
+                            <a:off x="0" y="0"/>
+                            <a:ext cx="1149844" cy="1083274"/>
+                          </a:xfrm>
+                          <a:prstGeom prst="rect">
+                            <a:avLst/>
+                          </a:prstGeom>
+                        </pic:spPr>
+                      </pic:pic>
+                    </a:graphicData>
+                  </a:graphic>
+                </wp:inline>
+              </w:drawing>
+            </w:r>
+          </w:p>
+        </w:tc>
+      </w:tr>
+      <w:tr>
+        <w:trPr>
+          <w:trHeight w:val="943"/>
+        </w:trPr>
+        <w:tc>
+          <w:tcPr>
+            <w:tcW w:w="1092" w:type="dxa"/>
+          </w:tcPr>
+          <w:p>
+            <w:pPr>
+              <w:rPr>
+                <w:lang w:val="en-US"/>
+              </w:rPr>
+            </w:pPr>
+            <w:r>
+              <w:rPr>
+                <w:lang w:val="en-US"/>
+              </w:rPr>
+              <w:t>Setup</w:t>
+            </w:r>
+            <w:r>
+              <w:rPr>
+                <w:lang w:val="en-US"/>
+              </w:rPr>
+              <w:t>C</w:t>
+            </w:r>
+          </w:p>
+        </w:tc>
+        <w:tc>
+          <w:tcPr>
+            <w:tcW w:w="2285" w:type="dxa"/>
+          </w:tcPr>
+          <w:p>
+            <w:pPr>
+              <w:rPr>
+                <w:lang w:val="en-US"/>
+              </w:rPr>
+            </w:pPr>
+            <w:r>
+              <w:rPr>
+                <w:lang w:val="en-US"/>
+              </w:rPr>
+              <w:t>testLeftRotateCase</w:t>
+            </w:r>
+            <w:r>
+              <w:rPr>
+                <w:lang w:val="en-US"/>
+              </w:rPr>
+              <w:t>C</w:t>
+            </w:r>
+          </w:p>
+        </w:tc>
+        <w:tc>
+          <w:tcPr>
+            <w:tcW w:w="1013" w:type="dxa"/>
+          </w:tcPr>
+          <w:p>
+            <w:pPr>
+              <w:rPr>
+                <w:lang w:val="en-US"/>
+              </w:rPr>
+            </w:pPr>
+            <w:r>
+              <w:rPr>
+                <w:lang w:val="en-US"/>
+              </w:rPr>
+              <w:t>Root</w:t>
+            </w:r>
+          </w:p>
+        </w:tc>
+        <w:tc>
+          <w:tcPr>
+            <w:tcW w:w="4104" w:type="dxa"/>
+          </w:tcPr>
+          <w:p>
+            <w:pPr>
+              <w:rPr>
+                <w:lang w:val="en-US"/>
+              </w:rPr>
+            </w:pPr>
+            <w:r>
+              <w:rPr>
+                <w:lang w:val="en-US"/>
+              </w:rPr>
+              <w:t>An Object of type ABL&lt;int, String&gt; whose_shape is:</w:t>
+            </w:r>
+          </w:p>
+          <w:p>
+            <w:pPr>
+              <w:rPr>
+                <w:lang w:val="en-US"/>
+              </w:rPr>
+            </w:pPr>
+            <w:r>
+              <w:rPr>
+                <w:noProof/>
+                <w:lang w:val="en-US"/>
+              </w:rPr>
+              <w:drawing>
+                <wp:inline distT="0" distB="0" distL="0" distR="0" wp14:anchorId="2AF5B3C7" wp14:editId="0651576C">
+                  <wp:extent cx="1181100" cy="748842"/>
+                  <wp:effectExtent l="0" t="0" r="0" b="0"/>
+                  <wp:docPr id="24" name="Imagen 24" descr="Imagen que contiene Diagrama&#10;&#10;Descripción generada automáticamente"/>
+                  <wp:cNvGraphicFramePr>
+                    <a:graphicFrameLocks xmlns:a="http://schemas.openxmlformats.org/drawingml/2006/main" noChangeAspect="1"/>
+                  </wp:cNvGraphicFramePr>
+                  <a:graphic xmlns:a="http://schemas.openxmlformats.org/drawingml/2006/main">
+                    <a:graphicData uri="http://schemas.openxmlformats.org/drawingml/2006/picture">
+                      <pic:pic xmlns:pic="http://schemas.openxmlformats.org/drawingml/2006/picture">
+                        <pic:nvPicPr>
+                          <pic:cNvPr id="24" name="Imagen 24" descr="Imagen que contiene Diagrama&#10;&#10;Descripción generada automáticamente"/>
+                          <pic:cNvPicPr/>
+                        </pic:nvPicPr>
+                        <pic:blipFill>
+                          <a:blip r:embed="rId23">
+                            <a:extLst>
+                              <a:ext uri="{28A0092B-C50C-407E-A947-70E740481C1C}">
+                                <a14:useLocalDpi xmlns:a14="http://schemas.microsoft.com/office/drawing/2010/main" val="0"/>
+                              </a:ext>
+                            </a:extLst>
+                          </a:blip>
+                          <a:stretch>
+                            <a:fillRect/>
+                          </a:stretch>
+                        </pic:blipFill>
+                        <pic:spPr>
+                          <a:xfrm>
+                            <a:off x="0" y="0"/>
+                            <a:ext cx="1190070" cy="754529"/>
+                          </a:xfrm>
+                          <a:prstGeom prst="rect">
+                            <a:avLst/>
+                          </a:prstGeom>
+                        </pic:spPr>
+                      </pic:pic>
+                    </a:graphicData>
+                  </a:graphic>
+                </wp:inline>
+              </w:drawing>
+            </w:r>
+          </w:p>
+        </w:tc>
+      </w:tr>
+      <w:tr>
+        <w:trPr>
+          <w:trHeight w:val="985"/>
+        </w:trPr>
+        <w:tc>
+          <w:tcPr>
+            <w:tcW w:w="1092" w:type="dxa"/>
+          </w:tcPr>
+          <w:p>
+            <w:pPr>
+              <w:rPr>
+                <w:lang w:val="en-US"/>
+              </w:rPr>
+            </w:pPr>
+            <w:r>
+              <w:rPr>
+                <w:lang w:val="en-US"/>
+              </w:rPr>
+              <w:t>Setup</w:t>
+            </w:r>
+            <w:r>
+              <w:rPr>
+                <w:lang w:val="en-US"/>
+              </w:rPr>
+              <w:t>D1</w:t>
+            </w:r>
+          </w:p>
+        </w:tc>
+        <w:tc>
+          <w:tcPr>
+            <w:tcW w:w="2285" w:type="dxa"/>
+          </w:tcPr>
+          <w:p>
+            <w:pPr>
+              <w:rPr>
+                <w:lang w:val="en-US"/>
+              </w:rPr>
+            </w:pPr>
+            <w:r>
+              <w:rPr>
+                <w:lang w:val="en-US"/>
+              </w:rPr>
+              <w:t>t</w:t>
+            </w:r>
+            <w:r>
+              <w:rPr>
+                <w:lang w:val="en-US"/>
+              </w:rPr>
+              <w:t>est</w:t>
+            </w:r>
+            <w:r>
+              <w:rPr>
+                <w:lang w:val="en-US"/>
+              </w:rPr>
+              <w:t>Right</w:t>
+            </w:r>
+            <w:r>
+              <w:rPr>
+                <w:lang w:val="en-US"/>
+              </w:rPr>
+              <w:t>RotateCase</w:t>
+            </w:r>
+            <w:r>
+              <w:rPr>
+                <w:lang w:val="en-US"/>
+              </w:rPr>
+              <w:t>D1</w:t>
+            </w:r>
+          </w:p>
+        </w:tc>
+        <w:tc>
+          <w:tcPr>
+            <w:tcW w:w="1013" w:type="dxa"/>
+          </w:tcPr>
+          <w:p>
+            <w:pPr>
+              <w:rPr>
+                <w:lang w:val="en-US"/>
+              </w:rPr>
+            </w:pPr>
+            <w:r>
+              <w:rPr>
+                <w:lang w:val="en-US"/>
+              </w:rPr>
+              <w:t>Root</w:t>
+            </w:r>
+          </w:p>
+        </w:tc>
+        <w:tc>
+          <w:tcPr>
+            <w:tcW w:w="4104" w:type="dxa"/>
+          </w:tcPr>
+          <w:p>
+            <w:pPr>
+              <w:rPr>
+                <w:lang w:val="en-US"/>
+              </w:rPr>
+            </w:pPr>
+            <w:r>
+              <w:rPr>
+                <w:lang w:val="en-US"/>
+              </w:rPr>
+              <w:t>An Object of type ABL&lt;int, String&gt; whose_shape is:</w:t>
+            </w:r>
+          </w:p>
+          <w:p>
+            <w:pPr>
+              <w:rPr>
+                <w:lang w:val="en-US"/>
+              </w:rPr>
+            </w:pPr>
+            <w:r>
+              <w:rPr>
+                <w:noProof/>
+                <w:lang w:val="en-US"/>
+              </w:rPr>
+              <w:drawing>
+                <wp:inline distT="0" distB="0" distL="0" distR="0" wp14:anchorId="4E3341E8" wp14:editId="68966815">
+                  <wp:extent cx="1238250" cy="819340"/>
+                  <wp:effectExtent l="0" t="0" r="0" b="0"/>
+                  <wp:docPr id="25" name="Imagen 25" descr="Imagen que contiene Icono&#10;&#10;Descripción generada automáticamente"/>
+                  <wp:cNvGraphicFramePr>
+                    <a:graphicFrameLocks xmlns:a="http://schemas.openxmlformats.org/drawingml/2006/main" noChangeAspect="1"/>
+                  </wp:cNvGraphicFramePr>
+                  <a:graphic xmlns:a="http://schemas.openxmlformats.org/drawingml/2006/main">
+                    <a:graphicData uri="http://schemas.openxmlformats.org/drawingml/2006/picture">
+                      <pic:pic xmlns:pic="http://schemas.openxmlformats.org/drawingml/2006/picture">
+                        <pic:nvPicPr>
+                          <pic:cNvPr id="25" name="Imagen 25" descr="Imagen que contiene Icono&#10;&#10;Descripción generada automáticamente"/>
+                          <pic:cNvPicPr/>
+                        </pic:nvPicPr>
+                        <pic:blipFill>
+                          <a:blip r:embed="rId24">
+                            <a:extLst>
+                              <a:ext uri="{28A0092B-C50C-407E-A947-70E740481C1C}">
+                                <a14:useLocalDpi xmlns:a14="http://schemas.microsoft.com/office/drawing/2010/main" val="0"/>
+                              </a:ext>
+                            </a:extLst>
+                          </a:blip>
+                          <a:stretch>
+                            <a:fillRect/>
+                          </a:stretch>
+                        </pic:blipFill>
+                        <pic:spPr>
+                          <a:xfrm>
+                            <a:off x="0" y="0"/>
+                            <a:ext cx="1242483" cy="822141"/>
+                          </a:xfrm>
+                          <a:prstGeom prst="rect">
+                            <a:avLst/>
+                          </a:prstGeom>
+                        </pic:spPr>
+                      </pic:pic>
+                    </a:graphicData>
+                  </a:graphic>
+                </wp:inline>
+              </w:drawing>
+            </w:r>
+          </w:p>
+        </w:tc>
+      </w:tr>
+      <w:tr>
+        <w:trPr>
+          <w:trHeight w:val="985"/>
+        </w:trPr>
+        <w:tc>
+          <w:tcPr>
+            <w:tcW w:w="1092" w:type="dxa"/>
+          </w:tcPr>
+          <w:p>
+            <w:pPr>
+              <w:rPr>
+                <w:lang w:val="en-US"/>
+              </w:rPr>
+            </w:pPr>
+            <w:r>
+              <w:rPr>
+                <w:lang w:val="en-US"/>
+              </w:rPr>
+              <w:t>Setup</w:t>
+            </w:r>
+            <w:r>
+              <w:rPr>
+                <w:lang w:val="en-US"/>
+              </w:rPr>
+              <w:t>D2</w:t>
+            </w:r>
+          </w:p>
+        </w:tc>
+        <w:tc>
+          <w:tcPr>
+            <w:tcW w:w="2285" w:type="dxa"/>
+          </w:tcPr>
+          <w:p>
+            <w:pPr>
+              <w:rPr>
+                <w:lang w:val="en-US"/>
+              </w:rPr>
+            </w:pPr>
+            <w:r>
+              <w:rPr>
+                <w:lang w:val="en-US"/>
+              </w:rPr>
+              <w:t>testRightRotateCaseD</w:t>
+            </w:r>
+            <w:r>
+              <w:rPr>
+                <w:lang w:val="en-US"/>
+              </w:rPr>
+              <w:t>2</w:t>
+            </w:r>
+          </w:p>
+        </w:tc>
+        <w:tc>
+          <w:tcPr>
+            <w:tcW w:w="1013" w:type="dxa"/>
+          </w:tcPr>
+          <w:p>
+            <w:pPr>
+              <w:rPr>
+                <w:lang w:val="en-US"/>
+              </w:rPr>
+            </w:pPr>
+            <w:r>
+              <w:rPr>
+                <w:lang w:val="en-US"/>
+              </w:rPr>
+              <w:t>Root</w:t>
+            </w:r>
+          </w:p>
+        </w:tc>
+        <w:tc>
+          <w:tcPr>
+            <w:tcW w:w="4104" w:type="dxa"/>
+          </w:tcPr>
+          <w:p>
+            <w:pPr>
+              <w:rPr>
+                <w:lang w:val="en-US"/>
+              </w:rPr>
+            </w:pPr>
+            <w:r>
+              <w:rPr>
+                <w:lang w:val="en-US"/>
+              </w:rPr>
+              <w:t>An Object of type ABL&lt;int, String&gt; whose_shape is:</w:t>
+            </w:r>
+          </w:p>
+          <w:p>
+            <w:pPr>
+              <w:rPr>
+                <w:lang w:val="en-US"/>
+              </w:rPr>
+            </w:pPr>
+            <w:r>
+              <w:rPr>
+                <w:noProof/>
+                <w:lang w:val="en-US"/>
+              </w:rPr>
+              <w:lastRenderedPageBreak/>
+              <w:drawing>
+                <wp:inline distT="0" distB="0" distL="0" distR="0" wp14:anchorId="6E87C916" wp14:editId="5B72AC5B">
+                  <wp:extent cx="1790700" cy="953974"/>
+                  <wp:effectExtent l="0" t="0" r="0" b="0"/>
+                  <wp:docPr id="26" name="Imagen 26" descr="Imagen que contiene Icono&#10;&#10;Descripción generada automáticamente"/>
+                  <wp:cNvGraphicFramePr>
+                    <a:graphicFrameLocks xmlns:a="http://schemas.openxmlformats.org/drawingml/2006/main" noChangeAspect="1"/>
+                  </wp:cNvGraphicFramePr>
+                  <a:graphic xmlns:a="http://schemas.openxmlformats.org/drawingml/2006/main">
+                    <a:graphicData uri="http://schemas.openxmlformats.org/drawingml/2006/picture">
+                      <pic:pic xmlns:pic="http://schemas.openxmlformats.org/drawingml/2006/picture">
+                        <pic:nvPicPr>
+                          <pic:cNvPr id="26" name="Imagen 26" descr="Imagen que contiene Icono&#10;&#10;Descripción generada automáticamente"/>
+                          <pic:cNvPicPr/>
+                        </pic:nvPicPr>
+                        <pic:blipFill>
+                          <a:blip r:embed="rId25">
+                            <a:extLst>
+                              <a:ext uri="{28A0092B-C50C-407E-A947-70E740481C1C}">
+                                <a14:useLocalDpi xmlns:a14="http://schemas.microsoft.com/office/drawing/2010/main" val="0"/>
+                              </a:ext>
+                            </a:extLst>
+                          </a:blip>
+                          <a:stretch>
+                            <a:fillRect/>
+                          </a:stretch>
+                        </pic:blipFill>
+                        <pic:spPr>
+                          <a:xfrm>
+                            <a:off x="0" y="0"/>
+                            <a:ext cx="1800716" cy="959310"/>
+                          </a:xfrm>
+                          <a:prstGeom prst="rect">
+                            <a:avLst/>
+                          </a:prstGeom>
+                        </pic:spPr>
+                      </pic:pic>
+                    </a:graphicData>
+                  </a:graphic>
+                </wp:inline>
+              </w:drawing>
+            </w:r>
+          </w:p>
+        </w:tc>
+      </w:tr>
+      <w:tr>
+        <w:trPr>
+          <w:trHeight w:val="985"/>
+        </w:trPr>
+        <w:tc>
+          <w:tcPr>
+            <w:tcW w:w="1092" w:type="dxa"/>
+          </w:tcPr>
+          <w:p>
+            <w:pPr>
+              <w:rPr>
+                <w:lang w:val="en-US"/>
+              </w:rPr>
+            </w:pPr>
+            <w:r>
+              <w:rPr>
+                <w:lang w:val="en-US"/>
+              </w:rPr>
+              <w:lastRenderedPageBreak/>
+              <w:t>Setup</w:t>
+            </w:r>
+            <w:r>
+              <w:rPr>
+                <w:lang w:val="en-US"/>
+              </w:rPr>
+              <w:t>E</w:t>
+            </w:r>
+          </w:p>
+        </w:tc>
+        <w:tc>
+          <w:tcPr>
+            <w:tcW w:w="2285" w:type="dxa"/>
+          </w:tcPr>
+          <w:p>
+            <w:pPr>
+              <w:rPr>
+                <w:lang w:val="en-US"/>
+              </w:rPr>
+            </w:pPr>
+            <w:r>
+              <w:rPr>
+                <w:lang w:val="en-US"/>
+              </w:rPr>
+              <w:t>testRightRotateCase</w:t>
+            </w:r>
+            <w:r>
+              <w:rPr>
+                <w:lang w:val="en-US"/>
+              </w:rPr>
+              <w:t>E</w:t>
+            </w:r>
+          </w:p>
+        </w:tc>
+        <w:tc>
+          <w:tcPr>
+            <w:tcW w:w="1013" w:type="dxa"/>
+          </w:tcPr>
+          <w:p>
+            <w:pPr>
+              <w:rPr>
+                <w:lang w:val="en-US"/>
+              </w:rPr>
+            </w:pPr>
+            <w:r>
+              <w:rPr>
+                <w:lang w:val="en-US"/>
+              </w:rPr>
+              <w:t>Root</w:t>
+            </w:r>
+          </w:p>
+        </w:tc>
+        <w:tc>
+          <w:tcPr>
+            <w:tcW w:w="4104" w:type="dxa"/>
+          </w:tcPr>
+          <w:p>
+            <w:pPr>
+              <w:rPr>
+                <w:lang w:val="en-US"/>
+              </w:rPr>
+            </w:pPr>
+            <w:r>
+              <w:rPr>
+                <w:lang w:val="en-US"/>
+              </w:rPr>
+              <w:t>An Object of type ABL&lt;int, String&gt; whose_shape is:</w:t>
+            </w:r>
+          </w:p>
+          <w:p>
+            <w:pPr>
+              <w:rPr>
+                <w:lang w:val="en-US"/>
+              </w:rPr>
+            </w:pPr>
+            <w:r>
+              <w:rPr>
+                <w:noProof/>
+                <w:lang w:val="en-US"/>
+              </w:rPr>
+              <w:drawing>
+                <wp:inline distT="0" distB="0" distL="0" distR="0" wp14:anchorId="46426300" wp14:editId="5B32E5CA">
+                  <wp:extent cx="1285875" cy="1105503"/>
+                  <wp:effectExtent l="0" t="0" r="0" b="0"/>
+                  <wp:docPr id="27" name="Imagen 27" descr="Imagen que contiene Diagrama&#10;&#10;Descripción generada automáticamente"/>
+                  <wp:cNvGraphicFramePr>
+                    <a:graphicFrameLocks xmlns:a="http://schemas.openxmlformats.org/drawingml/2006/main" noChangeAspect="1"/>
+                  </wp:cNvGraphicFramePr>
+                  <a:graphic xmlns:a="http://schemas.openxmlformats.org/drawingml/2006/main">
+                    <a:graphicData uri="http://schemas.openxmlformats.org/drawingml/2006/picture">
+                      <pic:pic xmlns:pic="http://schemas.openxmlformats.org/drawingml/2006/picture">
+                        <pic:nvPicPr>
+                          <pic:cNvPr id="27" name="Imagen 27" descr="Imagen que contiene Diagrama&#10;&#10;Descripción generada automáticamente"/>
+                          <pic:cNvPicPr/>
+                        </pic:nvPicPr>
+                        <pic:blipFill>
+                          <a:blip r:embed="rId26">
+                            <a:extLst>
+                              <a:ext uri="{28A0092B-C50C-407E-A947-70E740481C1C}">
+                                <a14:useLocalDpi xmlns:a14="http://schemas.microsoft.com/office/drawing/2010/main" val="0"/>
+                              </a:ext>
+                            </a:extLst>
+                          </a:blip>
+                          <a:stretch>
+                            <a:fillRect/>
+                          </a:stretch>
+                        </pic:blipFill>
+                        <pic:spPr>
+                          <a:xfrm>
+                            <a:off x="0" y="0"/>
+                            <a:ext cx="1291443" cy="1110290"/>
+                          </a:xfrm>
+                          <a:prstGeom prst="rect">
+                            <a:avLst/>
+                          </a:prstGeom>
+                        </pic:spPr>
+                      </pic:pic>
+                    </a:graphicData>
+                  </a:graphic>
+                </wp:inline>
+              </w:drawing>
+            </w:r>
+          </w:p>
+        </w:tc>
+      </w:tr>
+      <w:tr>
+        <w:trPr>
+          <w:trHeight w:val="985"/>
+        </w:trPr>
+        <w:tc>
+          <w:tcPr>
+            <w:tcW w:w="1092" w:type="dxa"/>
+          </w:tcPr>
+          <w:p>
+            <w:pPr>
+              <w:rPr>
+                <w:lang w:val="en-US"/>
+              </w:rPr>
+            </w:pPr>
+            <w:r>
+              <w:rPr>
+                <w:lang w:val="en-US"/>
+              </w:rPr>
+              <w:t>Setup</w:t>
+            </w:r>
+            <w:r>
+              <w:rPr>
+                <w:lang w:val="en-US"/>
+              </w:rPr>
+              <w:t>F</w:t>
+            </w:r>
+          </w:p>
+        </w:tc>
+        <w:tc>
+          <w:tcPr>
+            <w:tcW w:w="2285" w:type="dxa"/>
+          </w:tcPr>
+          <w:p>
+            <w:pPr>
+              <w:rPr>
+                <w:lang w:val="en-US"/>
+              </w:rPr>
+            </w:pPr>
+            <w:r>
+              <w:rPr>
+                <w:lang w:val="en-US"/>
+              </w:rPr>
+              <w:t>testRightRotateCase</w:t>
+            </w:r>
+            <w:r>
+              <w:rPr>
+                <w:lang w:val="en-US"/>
+              </w:rPr>
+              <w:t>F</w:t>
+            </w:r>
+          </w:p>
+        </w:tc>
+        <w:tc>
+          <w:tcPr>
+            <w:tcW w:w="1013" w:type="dxa"/>
+          </w:tcPr>
+          <w:p>
+            <w:pPr>
+              <w:rPr>
+                <w:lang w:val="en-US"/>
+              </w:rPr>
+            </w:pPr>
+            <w:r>
+              <w:rPr>
+                <w:lang w:val="en-US"/>
+              </w:rPr>
+              <w:t>Root</w:t>
+            </w:r>
+          </w:p>
+        </w:tc>
+        <w:tc>
+          <w:tcPr>
+            <w:tcW w:w="4104" w:type="dxa"/>
+          </w:tcPr>
+          <w:p>
+            <w:pPr>
+              <w:rPr>
+                <w:lang w:val="en-US"/>
+              </w:rPr>
+            </w:pPr>
+            <w:r>
+              <w:rPr>
+                <w:lang w:val="en-US"/>
+              </w:rPr>
+              <w:t>An Object of type ABL&lt;int, String&gt; whose_shape is:</w:t>
+            </w:r>
+          </w:p>
+          <w:p>
+            <w:pPr>
+              <w:rPr>
+                <w:lang w:val="en-US"/>
+              </w:rPr>
+            </w:pPr>
+            <w:r>
+              <w:rPr>
+                <w:noProof/>
+                <w:lang w:val="en-US"/>
+              </w:rPr>
+              <w:drawing>
+                <wp:inline distT="0" distB="0" distL="0" distR="0" wp14:anchorId="4452252A" wp14:editId="7510D470">
+                  <wp:extent cx="1400175" cy="898225"/>
+                  <wp:effectExtent l="0" t="0" r="0" b="0"/>
+                  <wp:docPr id="28" name="Imagen 28" descr="Icono&#10;&#10;Descripción generada automáticamente"/>
+                  <wp:cNvGraphicFramePr>
+                    <a:graphicFrameLocks xmlns:a="http://schemas.openxmlformats.org/drawingml/2006/main" noChangeAspect="1"/>
+                  </wp:cNvGraphicFramePr>
+                  <a:graphic xmlns:a="http://schemas.openxmlformats.org/drawingml/2006/main">
+                    <a:graphicData uri="http://schemas.openxmlformats.org/drawingml/2006/picture">
+                      <pic:pic xmlns:pic="http://schemas.openxmlformats.org/drawingml/2006/picture">
+                        <pic:nvPicPr>
+                          <pic:cNvPr id="28" name="Imagen 28" descr="Icono&#10;&#10;Descripción generada automáticamente"/>
+                          <pic:cNvPicPr/>
+                        </pic:nvPicPr>
+                        <pic:blipFill>
+                          <a:blip r:embed="rId27">
+                            <a:extLst>
+                              <a:ext uri="{28A0092B-C50C-407E-A947-70E740481C1C}">
+                                <a14:useLocalDpi xmlns:a14="http://schemas.microsoft.com/office/drawing/2010/main" val="0"/>
+                              </a:ext>
+                            </a:extLst>
+                          </a:blip>
+                          <a:stretch>
+                            <a:fillRect/>
+                          </a:stretch>
+                        </pic:blipFill>
+                        <pic:spPr>
+                          <a:xfrm>
+                            <a:off x="0" y="0"/>
+                            <a:ext cx="1403406" cy="900298"/>
+                          </a:xfrm>
+                          <a:prstGeom prst="rect">
+                            <a:avLst/>
+                          </a:prstGeom>
+                        </pic:spPr>
+                      </pic:pic>
+                    </a:graphicData>
+                  </a:graphic>
+                </wp:inline>
+              </w:drawing>
+            </w:r>
+          </w:p>
+        </w:tc>
+      </w:tr>
+    </w:tbl>
+    <w:p>
+      <w:pPr>
+        <w:rPr>
+          <w:lang w:val="en-US"/>
+        </w:rPr>
+      </w:pPr>
+    </w:p>
     <w:sectPr>
-      <w:headerReference w:type="default" r:id="rId12"/>
+      <w:headerReference w:type="default" r:id="rId28"/>
       <w:pgSz w:w="11906" w:h="16838"/>
       <w:pgMar w:top="1417" w:right="1701" w:bottom="1417" w:left="1701" w:header="708" w:footer="708" w:gutter="0"/>
       <w:cols w:space="708"/>
@@ -4541,7 +6677,6 @@
                               <w:szCs w:val="24"/>
                             </w:rPr>
                           </w:pPr>
-                          <w:proofErr w:type="spellStart"/>
                           <w:r>
                             <w:rPr>
                               <w:b/>
@@ -4549,17 +6684,7 @@
                               <w:sz w:val="24"/>
                               <w:szCs w:val="24"/>
                             </w:rPr>
-                            <w:t>Database</w:t>
-                          </w:r>
-                          <w:proofErr w:type="spellEnd"/>
-                          <w:r>
-                            <w:rPr>
-                              <w:b/>
-                              <w:bCs/>
-                              <w:sz w:val="24"/>
-                              <w:szCs w:val="24"/>
-                            </w:rPr>
-                            <w:t xml:space="preserve"> - Management</w:t>
+                            <w:t>Database - Management</w:t>
                           </w:r>
                         </w:p>
                       </w:txbxContent>
@@ -4618,7 +6743,6 @@
                         <w:szCs w:val="24"/>
                       </w:rPr>
                     </w:pPr>
-                    <w:proofErr w:type="spellStart"/>
                     <w:r>
                       <w:rPr>
                         <w:b/>
@@ -4626,17 +6750,7 @@
                         <w:sz w:val="24"/>
                         <w:szCs w:val="24"/>
                       </w:rPr>
-                      <w:t>Database</w:t>
-                    </w:r>
-                    <w:proofErr w:type="spellEnd"/>
-                    <w:r>
-                      <w:rPr>
-                        <w:b/>
-                        <w:bCs/>
-                        <w:sz w:val="24"/>
-                        <w:szCs w:val="24"/>
-                      </w:rPr>
-                      <w:t xml:space="preserve"> - Management</w:t>
+                      <w:t>Database - Management</w:t>
                     </w:r>
                   </w:p>
                 </w:txbxContent>

</xml_diff>

<commit_message>
Implementation of test methods of class AVL
</commit_message>
<xml_diff>
--- a/docs/Diseño de casos de prueba.docx
+++ b/docs/Diseño de casos de prueba.docx
@@ -4043,7 +4043,7 @@
         <w:t>A</w:t>
       </w:r>
       <w:r>
-        <w:t>B</w:t>
+        <w:t>V</w:t>
       </w:r>
       <w:r>
         <w:t xml:space="preserve">LTest (Prueba del árbol </w:t>
@@ -4114,7 +4114,25 @@
               <w:rPr>
                 <w:lang w:val="en-US"/>
               </w:rPr>
-              <w:t>Object of class BST&lt;int, String&gt; with fields:</w:t>
+              <w:t>Object of class BST&lt;</w:t>
+            </w:r>
+            <w:r>
+              <w:rPr>
+                <w:lang w:val="en-US"/>
+              </w:rPr>
+              <w:t xml:space="preserve"> </w:t>
+            </w:r>
+            <w:r>
+              <w:rPr>
+                <w:lang w:val="en-US"/>
+              </w:rPr>
+              <w:t>Integer</w:t>
+            </w:r>
+            <w:r>
+              <w:rPr>
+                <w:lang w:val="en-US"/>
+              </w:rPr>
+              <w:t>, String&gt; with fields:</w:t>
             </w:r>
           </w:p>
           <w:p>
@@ -4160,7 +4178,25 @@
               <w:rPr>
                 <w:lang w:val="en-US"/>
               </w:rPr>
-              <w:t>Object of class BST&lt;int, String&gt; with fields:</w:t>
+              <w:t>Object of class BST&lt;</w:t>
+            </w:r>
+            <w:r>
+              <w:rPr>
+                <w:lang w:val="en-US"/>
+              </w:rPr>
+              <w:t xml:space="preserve"> </w:t>
+            </w:r>
+            <w:r>
+              <w:rPr>
+                <w:lang w:val="en-US"/>
+              </w:rPr>
+              <w:t>Integer</w:t>
+            </w:r>
+            <w:r>
+              <w:rPr>
+                <w:lang w:val="en-US"/>
+              </w:rPr>
+              <w:t>, String&gt; with fields:</w:t>
             </w:r>
           </w:p>
           <w:p>
@@ -4271,7 +4307,13 @@
               <w:rPr>
                 <w:lang w:val="en-US"/>
               </w:rPr>
-              <w:t>primero”</w:t>
+              <w:t>uno</w:t>
+            </w:r>
+            <w:r>
+              <w:rPr>
+                <w:lang w:val="en-US"/>
+              </w:rPr>
+              <w:t>”</w:t>
             </w:r>
           </w:p>
           <w:p>
@@ -4368,7 +4410,25 @@
               <w:rPr>
                 <w:lang w:val="en-US"/>
               </w:rPr>
-              <w:t>Object of class BST&lt;int, String&gt; with fields:</w:t>
+              <w:t>Object of class BST&lt;</w:t>
+            </w:r>
+            <w:r>
+              <w:rPr>
+                <w:lang w:val="en-US"/>
+              </w:rPr>
+              <w:t xml:space="preserve"> </w:t>
+            </w:r>
+            <w:r>
+              <w:rPr>
+                <w:lang w:val="en-US"/>
+              </w:rPr>
+              <w:t>Integer</w:t>
+            </w:r>
+            <w:r>
+              <w:rPr>
+                <w:lang w:val="en-US"/>
+              </w:rPr>
+              <w:t>, String&gt; with fields:</w:t>
             </w:r>
           </w:p>
           <w:p>
@@ -4456,7 +4516,19 @@
               <w:rPr>
                 <w:lang w:val="en-US"/>
               </w:rPr>
-              <w:t>Object of class BST&lt;int, String&gt; with fields:</w:t>
+              <w:t>Object of class BST&lt;</w:t>
+            </w:r>
+            <w:r>
+              <w:rPr>
+                <w:lang w:val="en-US"/>
+              </w:rPr>
+              <w:t>Integer</w:t>
+            </w:r>
+            <w:r>
+              <w:rPr>
+                <w:lang w:val="en-US"/>
+              </w:rPr>
+              <w:t>, String&gt; with fields:</w:t>
             </w:r>
           </w:p>
           <w:p>
@@ -4540,6 +4612,36 @@
                 <w:lang w:val="en-US"/>
               </w:rPr>
             </w:pPr>
+          </w:p>
+        </w:tc>
+      </w:tr>
+      <w:tr>
+        <w:trPr>
+          <w:trHeight w:val="1466"/>
+        </w:trPr>
+        <w:tc>
+          <w:tcPr>
+            <w:tcW w:w="1838" w:type="dxa"/>
+          </w:tcPr>
+          <w:p>
+            <w:r>
+              <w:t>Setup</w:t>
+            </w:r>
+            <w:r>
+              <w:t>A1</w:t>
+            </w:r>
+          </w:p>
+        </w:tc>
+        <w:tc>
+          <w:tcPr>
+            <w:tcW w:w="6656" w:type="dxa"/>
+          </w:tcPr>
+          <w:p>
+            <w:pPr>
+              <w:rPr>
+                <w:lang w:val="en-US"/>
+              </w:rPr>
+            </w:pPr>
             <w:r>
               <w:rPr>
                 <w:lang w:val="en-US"/>
@@ -4613,10 +4715,11 @@
           </w:tcPr>
           <w:p>
             <w:r>
+              <w:lastRenderedPageBreak/>
               <w:t>Setup</w:t>
             </w:r>
             <w:r>
-              <w:t>6</w:t>
+              <w:t>A2</w:t>
             </w:r>
           </w:p>
         </w:tc>
@@ -4677,6 +4780,53 @@
                 </wp:inline>
               </w:drawing>
             </w:r>
+            <w:r>
+              <w:rPr>
+                <w:noProof/>
+                <w:lang w:val="en-US"/>
+              </w:rPr>
+              <w:drawing>
+                <wp:inline distT="0" distB="0" distL="0" distR="0" wp14:anchorId="2D30C949" wp14:editId="43A6C94A">
+                  <wp:extent cx="1885950" cy="1203203"/>
+                  <wp:effectExtent l="0" t="0" r="0" b="0"/>
+                  <wp:docPr id="36" name="Imagen 36" descr="Forma, Círculo&#10;&#10;Descripción generada automáticamente"/>
+                  <wp:cNvGraphicFramePr>
+                    <a:graphicFrameLocks xmlns:a="http://schemas.openxmlformats.org/drawingml/2006/main" noChangeAspect="1"/>
+                  </wp:cNvGraphicFramePr>
+                  <a:graphic xmlns:a="http://schemas.openxmlformats.org/drawingml/2006/main">
+                    <a:graphicData uri="http://schemas.openxmlformats.org/drawingml/2006/picture">
+                      <pic:pic xmlns:pic="http://schemas.openxmlformats.org/drawingml/2006/picture">
+                        <pic:nvPicPr>
+                          <pic:cNvPr id="22" name="Imagen 22" descr="Forma, Círculo&#10;&#10;Descripción generada automáticamente"/>
+                          <pic:cNvPicPr/>
+                        </pic:nvPicPr>
+                        <pic:blipFill>
+                          <a:blip r:embed="rId14">
+                            <a:extLst>
+                              <a:ext uri="{28A0092B-C50C-407E-A947-70E740481C1C}">
+                                <a14:useLocalDpi xmlns:a14="http://schemas.microsoft.com/office/drawing/2010/main" val="0"/>
+                              </a:ext>
+                            </a:extLst>
+                          </a:blip>
+                          <a:stretch>
+                            <a:fillRect/>
+                          </a:stretch>
+                        </pic:blipFill>
+                        <pic:spPr>
+                          <a:xfrm>
+                            <a:off x="0" y="0"/>
+                            <a:ext cx="1900248" cy="1212325"/>
+                          </a:xfrm>
+                          <a:prstGeom prst="rect">
+                            <a:avLst/>
+                          </a:prstGeom>
+                        </pic:spPr>
+                      </pic:pic>
+                    </a:graphicData>
+                  </a:graphic>
+                </wp:inline>
+              </w:drawing>
+            </w:r>
           </w:p>
         </w:tc>
       </w:tr>
@@ -4690,11 +4840,10 @@
           </w:tcPr>
           <w:p>
             <w:r>
-              <w:lastRenderedPageBreak/>
               <w:t>Setup</w:t>
             </w:r>
             <w:r>
-              <w:t>7</w:t>
+              <w:t>B</w:t>
             </w:r>
           </w:p>
         </w:tc>
@@ -4742,7 +4891,7 @@
                           <pic:cNvPicPr/>
                         </pic:nvPicPr>
                         <pic:blipFill>
-                          <a:blip r:embed="rId14">
+                          <a:blip r:embed="rId15">
                             <a:extLst>
                               <a:ext uri="{28A0092B-C50C-407E-A947-70E740481C1C}">
                                 <a14:useLocalDpi xmlns:a14="http://schemas.microsoft.com/office/drawing/2010/main" val="0"/>
@@ -4784,7 +4933,7 @@
               <w:t>Setup</w:t>
             </w:r>
             <w:r>
-              <w:t>8</w:t>
+              <w:t>C</w:t>
             </w:r>
           </w:p>
         </w:tc>
@@ -4832,7 +4981,7 @@
                           <pic:cNvPicPr/>
                         </pic:nvPicPr>
                         <pic:blipFill>
-                          <a:blip r:embed="rId15">
+                          <a:blip r:embed="rId16">
                             <a:extLst>
                               <a:ext uri="{28A0092B-C50C-407E-A947-70E740481C1C}">
                                 <a14:useLocalDpi xmlns:a14="http://schemas.microsoft.com/office/drawing/2010/main" val="0"/>
@@ -4874,7 +5023,7 @@
               <w:t>Setup</w:t>
             </w:r>
             <w:r>
-              <w:t>9</w:t>
+              <w:t>D1</w:t>
             </w:r>
           </w:p>
         </w:tc>
@@ -4922,7 +5071,7 @@
                           <pic:cNvPicPr/>
                         </pic:nvPicPr>
                         <pic:blipFill>
-                          <a:blip r:embed="rId16">
+                          <a:blip r:embed="rId17">
                             <a:extLst>
                               <a:ext uri="{28A0092B-C50C-407E-A947-70E740481C1C}">
                                 <a14:useLocalDpi xmlns:a14="http://schemas.microsoft.com/office/drawing/2010/main" val="0"/>
@@ -4964,7 +5113,7 @@
               <w:t>Setup</w:t>
             </w:r>
             <w:r>
-              <w:t>10</w:t>
+              <w:t>D2</w:t>
             </w:r>
           </w:p>
         </w:tc>
@@ -5012,7 +5161,7 @@
                           <pic:cNvPicPr/>
                         </pic:nvPicPr>
                         <pic:blipFill>
-                          <a:blip r:embed="rId17">
+                          <a:blip r:embed="rId18">
                             <a:extLst>
                               <a:ext uri="{28A0092B-C50C-407E-A947-70E740481C1C}">
                                 <a14:useLocalDpi xmlns:a14="http://schemas.microsoft.com/office/drawing/2010/main" val="0"/>
@@ -5054,7 +5203,7 @@
               <w:t>Setup</w:t>
             </w:r>
             <w:r>
-              <w:t>11</w:t>
+              <w:t>E</w:t>
             </w:r>
           </w:p>
         </w:tc>
@@ -5102,7 +5251,7 @@
                           <pic:cNvPicPr/>
                         </pic:nvPicPr>
                         <pic:blipFill>
-                          <a:blip r:embed="rId18">
+                          <a:blip r:embed="rId19">
                             <a:extLst>
                               <a:ext uri="{28A0092B-C50C-407E-A947-70E740481C1C}">
                                 <a14:useLocalDpi xmlns:a14="http://schemas.microsoft.com/office/drawing/2010/main" val="0"/>
@@ -5141,10 +5290,11 @@
           </w:tcPr>
           <w:p>
             <w:r>
+              <w:lastRenderedPageBreak/>
               <w:t>Setup</w:t>
             </w:r>
             <w:r>
-              <w:t>12</w:t>
+              <w:t>F</w:t>
             </w:r>
           </w:p>
         </w:tc>
@@ -5192,7 +5342,7 @@
                           <pic:cNvPicPr/>
                         </pic:nvPicPr>
                         <pic:blipFill>
-                          <a:blip r:embed="rId19">
+                          <a:blip r:embed="rId20">
                             <a:extLst>
                               <a:ext uri="{28A0092B-C50C-407E-A947-70E740481C1C}">
                                 <a14:useLocalDpi xmlns:a14="http://schemas.microsoft.com/office/drawing/2010/main" val="0"/>
@@ -5249,10 +5399,10 @@
         <w:tblLook w:val="04A0" w:firstRow="1" w:lastRow="0" w:firstColumn="1" w:lastColumn="0" w:noHBand="0" w:noVBand="1"/>
       </w:tblPr>
       <w:tblGrid>
-        <w:gridCol w:w="1092"/>
-        <w:gridCol w:w="2285"/>
-        <w:gridCol w:w="1013"/>
-        <w:gridCol w:w="4104"/>
+        <w:gridCol w:w="992"/>
+        <w:gridCol w:w="2983"/>
+        <w:gridCol w:w="1314"/>
+        <w:gridCol w:w="3205"/>
       </w:tblGrid>
       <w:tr>
         <w:trPr>
@@ -5260,7 +5410,7 @@
         </w:trPr>
         <w:tc>
           <w:tcPr>
-            <w:tcW w:w="1092" w:type="dxa"/>
+            <w:tcW w:w="1023" w:type="dxa"/>
           </w:tcPr>
           <w:p>
             <w:pPr>
@@ -5282,7 +5432,7 @@
         </w:tc>
         <w:tc>
           <w:tcPr>
-            <w:tcW w:w="2285" w:type="dxa"/>
+            <w:tcW w:w="2508" w:type="dxa"/>
           </w:tcPr>
           <w:p>
             <w:pPr>
@@ -5304,7 +5454,7 @@
         </w:tc>
         <w:tc>
           <w:tcPr>
-            <w:tcW w:w="1013" w:type="dxa"/>
+            <w:tcW w:w="1709" w:type="dxa"/>
           </w:tcPr>
           <w:p>
             <w:pPr>
@@ -5326,7 +5476,7 @@
         </w:tc>
         <w:tc>
           <w:tcPr>
-            <w:tcW w:w="4104" w:type="dxa"/>
+            <w:tcW w:w="3254" w:type="dxa"/>
           </w:tcPr>
           <w:p>
             <w:pPr>
@@ -5353,7 +5503,7 @@
         </w:trPr>
         <w:tc>
           <w:tcPr>
-            <w:tcW w:w="1092" w:type="dxa"/>
+            <w:tcW w:w="1023" w:type="dxa"/>
           </w:tcPr>
           <w:p>
             <w:pPr>
@@ -5377,7 +5527,7 @@
         </w:tc>
         <w:tc>
           <w:tcPr>
-            <w:tcW w:w="2285" w:type="dxa"/>
+            <w:tcW w:w="2508" w:type="dxa"/>
           </w:tcPr>
           <w:p>
             <w:pPr>
@@ -5413,7 +5563,7 @@
         </w:tc>
         <w:tc>
           <w:tcPr>
-            <w:tcW w:w="1013" w:type="dxa"/>
+            <w:tcW w:w="1709" w:type="dxa"/>
           </w:tcPr>
           <w:p>
             <w:pPr>
@@ -5431,7 +5581,7 @@
         </w:tc>
         <w:tc>
           <w:tcPr>
-            <w:tcW w:w="4104" w:type="dxa"/>
+            <w:tcW w:w="3254" w:type="dxa"/>
           </w:tcPr>
           <w:p>
             <w:pPr>
@@ -5451,9 +5601,9 @@
                 <w:lang w:val="en-US"/>
               </w:rPr>
               <w:drawing>
-                <wp:inline distT="0" distB="0" distL="0" distR="0" wp14:anchorId="0EF43020" wp14:editId="00E8B19C">
-                  <wp:extent cx="1704975" cy="990445"/>
-                  <wp:effectExtent l="0" t="0" r="0" b="635"/>
+                <wp:inline distT="0" distB="0" distL="0" distR="0" wp14:anchorId="0EF43020" wp14:editId="55DCEB38">
+                  <wp:extent cx="1613421" cy="937260"/>
+                  <wp:effectExtent l="0" t="0" r="6350" b="0"/>
                   <wp:docPr id="21" name="Imagen 21" descr="Imagen que contiene Icono&#10;&#10;Descripción generada automáticamente"/>
                   <wp:cNvGraphicFramePr>
                     <a:graphicFrameLocks xmlns:a="http://schemas.openxmlformats.org/drawingml/2006/main" noChangeAspect="1"/>
@@ -5466,7 +5616,7 @@
                           <pic:cNvPicPr/>
                         </pic:nvPicPr>
                         <pic:blipFill>
-                          <a:blip r:embed="rId20">
+                          <a:blip r:embed="rId21">
                             <a:extLst>
                               <a:ext uri="{28A0092B-C50C-407E-A947-70E740481C1C}">
                                 <a14:useLocalDpi xmlns:a14="http://schemas.microsoft.com/office/drawing/2010/main" val="0"/>
@@ -5480,7 +5630,7 @@
                         <pic:spPr>
                           <a:xfrm>
                             <a:off x="0" y="0"/>
-                            <a:ext cx="1794439" cy="1042416"/>
+                            <a:ext cx="1702142" cy="988799"/>
                           </a:xfrm>
                           <a:prstGeom prst="rect">
                             <a:avLst/>
@@ -5501,7 +5651,7 @@
         </w:trPr>
         <w:tc>
           <w:tcPr>
-            <w:tcW w:w="1092" w:type="dxa"/>
+            <w:tcW w:w="1023" w:type="dxa"/>
           </w:tcPr>
           <w:p>
             <w:pPr>
@@ -5525,43 +5675,25 @@
         </w:tc>
         <w:tc>
           <w:tcPr>
-            <w:tcW w:w="2285" w:type="dxa"/>
-          </w:tcPr>
-          <w:p>
-            <w:pPr>
-              <w:rPr>
-                <w:lang w:val="en-US"/>
-              </w:rPr>
-            </w:pPr>
-            <w:r>
-              <w:rPr>
-                <w:lang w:val="en-US"/>
-              </w:rPr>
-              <w:t>test</w:t>
-            </w:r>
-            <w:r>
-              <w:rPr>
-                <w:lang w:val="en-US"/>
-              </w:rPr>
-              <w:t>Left</w:t>
-            </w:r>
-            <w:r>
-              <w:rPr>
-                <w:lang w:val="en-US"/>
-              </w:rPr>
-              <w:t>RotateCaseA</w:t>
-            </w:r>
-            <w:r>
-              <w:rPr>
-                <w:lang w:val="en-US"/>
-              </w:rPr>
-              <w:t>2</w:t>
-            </w:r>
-          </w:p>
-        </w:tc>
-        <w:tc>
-          <w:tcPr>
-            <w:tcW w:w="1013" w:type="dxa"/>
+            <w:tcW w:w="2508" w:type="dxa"/>
+          </w:tcPr>
+          <w:p>
+            <w:pPr>
+              <w:rPr>
+                <w:lang w:val="en-US"/>
+              </w:rPr>
+            </w:pPr>
+            <w:r>
+              <w:rPr>
+                <w:lang w:val="en-US"/>
+              </w:rPr>
+              <w:t>testLeftRotateCaseA2</w:t>
+            </w:r>
+          </w:p>
+        </w:tc>
+        <w:tc>
+          <w:tcPr>
+            <w:tcW w:w="1709" w:type="dxa"/>
           </w:tcPr>
           <w:p>
             <w:pPr>
@@ -5579,7 +5711,7 @@
         </w:tc>
         <w:tc>
           <w:tcPr>
-            <w:tcW w:w="4104" w:type="dxa"/>
+            <w:tcW w:w="3254" w:type="dxa"/>
           </w:tcPr>
           <w:p>
             <w:pPr>
@@ -5621,7 +5753,7 @@
                           <pic:cNvPicPr/>
                         </pic:nvPicPr>
                         <pic:blipFill>
-                          <a:blip r:embed="rId21">
+                          <a:blip r:embed="rId14">
                             <a:extLst>
                               <a:ext uri="{28A0092B-C50C-407E-A947-70E740481C1C}">
                                 <a14:useLocalDpi xmlns:a14="http://schemas.microsoft.com/office/drawing/2010/main" val="0"/>
@@ -5656,7 +5788,7 @@
         </w:trPr>
         <w:tc>
           <w:tcPr>
-            <w:tcW w:w="1092" w:type="dxa"/>
+            <w:tcW w:w="1023" w:type="dxa"/>
           </w:tcPr>
           <w:p>
             <w:pPr>
@@ -5674,31 +5806,25 @@
         </w:tc>
         <w:tc>
           <w:tcPr>
-            <w:tcW w:w="2285" w:type="dxa"/>
-          </w:tcPr>
-          <w:p>
-            <w:pPr>
-              <w:rPr>
-                <w:lang w:val="en-US"/>
-              </w:rPr>
-            </w:pPr>
-            <w:r>
-              <w:rPr>
-                <w:lang w:val="en-US"/>
-              </w:rPr>
-              <w:t>testLeftRotateCase</w:t>
-            </w:r>
-            <w:r>
-              <w:rPr>
-                <w:lang w:val="en-US"/>
-              </w:rPr>
-              <w:t>B</w:t>
-            </w:r>
-          </w:p>
-        </w:tc>
-        <w:tc>
-          <w:tcPr>
-            <w:tcW w:w="1013" w:type="dxa"/>
+            <w:tcW w:w="2508" w:type="dxa"/>
+          </w:tcPr>
+          <w:p>
+            <w:pPr>
+              <w:rPr>
+                <w:lang w:val="en-US"/>
+              </w:rPr>
+            </w:pPr>
+            <w:r>
+              <w:rPr>
+                <w:lang w:val="en-US"/>
+              </w:rPr>
+              <w:t>testLeftRotateCaseB</w:t>
+            </w:r>
+          </w:p>
+        </w:tc>
+        <w:tc>
+          <w:tcPr>
+            <w:tcW w:w="1709" w:type="dxa"/>
           </w:tcPr>
           <w:p>
             <w:pPr>
@@ -5716,7 +5842,7 @@
         </w:tc>
         <w:tc>
           <w:tcPr>
-            <w:tcW w:w="4104" w:type="dxa"/>
+            <w:tcW w:w="3254" w:type="dxa"/>
           </w:tcPr>
           <w:p>
             <w:pPr>
@@ -5793,7 +5919,7 @@
         </w:trPr>
         <w:tc>
           <w:tcPr>
-            <w:tcW w:w="1092" w:type="dxa"/>
+            <w:tcW w:w="1023" w:type="dxa"/>
           </w:tcPr>
           <w:p>
             <w:pPr>
@@ -5817,31 +5943,25 @@
         </w:tc>
         <w:tc>
           <w:tcPr>
-            <w:tcW w:w="2285" w:type="dxa"/>
-          </w:tcPr>
-          <w:p>
-            <w:pPr>
-              <w:rPr>
-                <w:lang w:val="en-US"/>
-              </w:rPr>
-            </w:pPr>
-            <w:r>
-              <w:rPr>
-                <w:lang w:val="en-US"/>
-              </w:rPr>
-              <w:t>testLeftRotateCase</w:t>
-            </w:r>
-            <w:r>
-              <w:rPr>
-                <w:lang w:val="en-US"/>
-              </w:rPr>
-              <w:t>C</w:t>
-            </w:r>
-          </w:p>
-        </w:tc>
-        <w:tc>
-          <w:tcPr>
-            <w:tcW w:w="1013" w:type="dxa"/>
+            <w:tcW w:w="2508" w:type="dxa"/>
+          </w:tcPr>
+          <w:p>
+            <w:pPr>
+              <w:rPr>
+                <w:lang w:val="en-US"/>
+              </w:rPr>
+            </w:pPr>
+            <w:r>
+              <w:rPr>
+                <w:lang w:val="en-US"/>
+              </w:rPr>
+              <w:t>testLeftRotateCaseC</w:t>
+            </w:r>
+          </w:p>
+        </w:tc>
+        <w:tc>
+          <w:tcPr>
+            <w:tcW w:w="1709" w:type="dxa"/>
           </w:tcPr>
           <w:p>
             <w:pPr>
@@ -5859,7 +5979,7 @@
         </w:tc>
         <w:tc>
           <w:tcPr>
-            <w:tcW w:w="4104" w:type="dxa"/>
+            <w:tcW w:w="3254" w:type="dxa"/>
           </w:tcPr>
           <w:p>
             <w:pPr>
@@ -5936,18 +6056,19 @@
         </w:trPr>
         <w:tc>
           <w:tcPr>
-            <w:tcW w:w="1092" w:type="dxa"/>
-          </w:tcPr>
-          <w:p>
-            <w:pPr>
-              <w:rPr>
-                <w:lang w:val="en-US"/>
-              </w:rPr>
-            </w:pPr>
-            <w:r>
-              <w:rPr>
-                <w:lang w:val="en-US"/>
-              </w:rPr>
+            <w:tcW w:w="1023" w:type="dxa"/>
+          </w:tcPr>
+          <w:p>
+            <w:pPr>
+              <w:rPr>
+                <w:lang w:val="en-US"/>
+              </w:rPr>
+            </w:pPr>
+            <w:r>
+              <w:rPr>
+                <w:lang w:val="en-US"/>
+              </w:rPr>
+              <w:lastRenderedPageBreak/>
               <w:t>Setup</w:t>
             </w:r>
             <w:r>
@@ -5960,49 +6081,25 @@
         </w:tc>
         <w:tc>
           <w:tcPr>
-            <w:tcW w:w="2285" w:type="dxa"/>
-          </w:tcPr>
-          <w:p>
-            <w:pPr>
-              <w:rPr>
-                <w:lang w:val="en-US"/>
-              </w:rPr>
-            </w:pPr>
-            <w:r>
-              <w:rPr>
-                <w:lang w:val="en-US"/>
-              </w:rPr>
-              <w:t>t</w:t>
-            </w:r>
-            <w:r>
-              <w:rPr>
-                <w:lang w:val="en-US"/>
-              </w:rPr>
-              <w:t>est</w:t>
-            </w:r>
-            <w:r>
-              <w:rPr>
-                <w:lang w:val="en-US"/>
-              </w:rPr>
-              <w:t>Right</w:t>
-            </w:r>
-            <w:r>
-              <w:rPr>
-                <w:lang w:val="en-US"/>
-              </w:rPr>
-              <w:t>RotateCase</w:t>
-            </w:r>
-            <w:r>
-              <w:rPr>
-                <w:lang w:val="en-US"/>
-              </w:rPr>
-              <w:t>D1</w:t>
-            </w:r>
-          </w:p>
-        </w:tc>
-        <w:tc>
-          <w:tcPr>
-            <w:tcW w:w="1013" w:type="dxa"/>
+            <w:tcW w:w="2508" w:type="dxa"/>
+          </w:tcPr>
+          <w:p>
+            <w:pPr>
+              <w:rPr>
+                <w:lang w:val="en-US"/>
+              </w:rPr>
+            </w:pPr>
+            <w:r>
+              <w:rPr>
+                <w:lang w:val="en-US"/>
+              </w:rPr>
+              <w:t>testRightRotateCaseD1</w:t>
+            </w:r>
+          </w:p>
+        </w:tc>
+        <w:tc>
+          <w:tcPr>
+            <w:tcW w:w="1709" w:type="dxa"/>
           </w:tcPr>
           <w:p>
             <w:pPr>
@@ -6020,7 +6117,7 @@
         </w:tc>
         <w:tc>
           <w:tcPr>
-            <w:tcW w:w="4104" w:type="dxa"/>
+            <w:tcW w:w="3254" w:type="dxa"/>
           </w:tcPr>
           <w:p>
             <w:pPr>
@@ -6097,55 +6194,43 @@
         </w:trPr>
         <w:tc>
           <w:tcPr>
-            <w:tcW w:w="1092" w:type="dxa"/>
-          </w:tcPr>
-          <w:p>
-            <w:pPr>
-              <w:rPr>
-                <w:lang w:val="en-US"/>
-              </w:rPr>
-            </w:pPr>
-            <w:r>
-              <w:rPr>
-                <w:lang w:val="en-US"/>
-              </w:rPr>
-              <w:t>Setup</w:t>
-            </w:r>
-            <w:r>
-              <w:rPr>
-                <w:lang w:val="en-US"/>
-              </w:rPr>
-              <w:t>D2</w:t>
-            </w:r>
-          </w:p>
-        </w:tc>
-        <w:tc>
-          <w:tcPr>
-            <w:tcW w:w="2285" w:type="dxa"/>
-          </w:tcPr>
-          <w:p>
-            <w:pPr>
-              <w:rPr>
-                <w:lang w:val="en-US"/>
-              </w:rPr>
-            </w:pPr>
-            <w:r>
-              <w:rPr>
-                <w:lang w:val="en-US"/>
-              </w:rPr>
-              <w:t>testRightRotateCaseD</w:t>
-            </w:r>
-            <w:r>
-              <w:rPr>
-                <w:lang w:val="en-US"/>
-              </w:rPr>
-              <w:t>2</w:t>
-            </w:r>
-          </w:p>
-        </w:tc>
-        <w:tc>
-          <w:tcPr>
-            <w:tcW w:w="1013" w:type="dxa"/>
+            <w:tcW w:w="1023" w:type="dxa"/>
+          </w:tcPr>
+          <w:p>
+            <w:pPr>
+              <w:rPr>
+                <w:lang w:val="en-US"/>
+              </w:rPr>
+            </w:pPr>
+            <w:r>
+              <w:rPr>
+                <w:lang w:val="en-US"/>
+              </w:rPr>
+              <w:t>SetupD2</w:t>
+            </w:r>
+          </w:p>
+        </w:tc>
+        <w:tc>
+          <w:tcPr>
+            <w:tcW w:w="2508" w:type="dxa"/>
+          </w:tcPr>
+          <w:p>
+            <w:pPr>
+              <w:rPr>
+                <w:lang w:val="en-US"/>
+              </w:rPr>
+            </w:pPr>
+            <w:r>
+              <w:rPr>
+                <w:lang w:val="en-US"/>
+              </w:rPr>
+              <w:t>testRightRotateCaseD2</w:t>
+            </w:r>
+          </w:p>
+        </w:tc>
+        <w:tc>
+          <w:tcPr>
+            <w:tcW w:w="1709" w:type="dxa"/>
           </w:tcPr>
           <w:p>
             <w:pPr>
@@ -6163,7 +6248,7 @@
         </w:tc>
         <w:tc>
           <w:tcPr>
-            <w:tcW w:w="4104" w:type="dxa"/>
+            <w:tcW w:w="3254" w:type="dxa"/>
           </w:tcPr>
           <w:p>
             <w:pPr>
@@ -6189,7 +6274,6 @@
                 <w:noProof/>
                 <w:lang w:val="en-US"/>
               </w:rPr>
-              <w:lastRenderedPageBreak/>
               <w:drawing>
                 <wp:inline distT="0" distB="0" distL="0" distR="0" wp14:anchorId="6E87C916" wp14:editId="5B72AC5B">
                   <wp:extent cx="1790700" cy="953974"/>
@@ -6241,56 +6325,43 @@
         </w:trPr>
         <w:tc>
           <w:tcPr>
-            <w:tcW w:w="1092" w:type="dxa"/>
-          </w:tcPr>
-          <w:p>
-            <w:pPr>
-              <w:rPr>
-                <w:lang w:val="en-US"/>
-              </w:rPr>
-            </w:pPr>
-            <w:r>
-              <w:rPr>
-                <w:lang w:val="en-US"/>
-              </w:rPr>
-              <w:lastRenderedPageBreak/>
-              <w:t>Setup</w:t>
-            </w:r>
-            <w:r>
-              <w:rPr>
-                <w:lang w:val="en-US"/>
-              </w:rPr>
-              <w:t>E</w:t>
-            </w:r>
-          </w:p>
-        </w:tc>
-        <w:tc>
-          <w:tcPr>
-            <w:tcW w:w="2285" w:type="dxa"/>
-          </w:tcPr>
-          <w:p>
-            <w:pPr>
-              <w:rPr>
-                <w:lang w:val="en-US"/>
-              </w:rPr>
-            </w:pPr>
-            <w:r>
-              <w:rPr>
-                <w:lang w:val="en-US"/>
-              </w:rPr>
-              <w:t>testRightRotateCase</w:t>
-            </w:r>
-            <w:r>
-              <w:rPr>
-                <w:lang w:val="en-US"/>
-              </w:rPr>
-              <w:t>E</w:t>
-            </w:r>
-          </w:p>
-        </w:tc>
-        <w:tc>
-          <w:tcPr>
-            <w:tcW w:w="1013" w:type="dxa"/>
+            <w:tcW w:w="1023" w:type="dxa"/>
+          </w:tcPr>
+          <w:p>
+            <w:pPr>
+              <w:rPr>
+                <w:lang w:val="en-US"/>
+              </w:rPr>
+            </w:pPr>
+            <w:r>
+              <w:rPr>
+                <w:lang w:val="en-US"/>
+              </w:rPr>
+              <w:t>SetupE</w:t>
+            </w:r>
+          </w:p>
+        </w:tc>
+        <w:tc>
+          <w:tcPr>
+            <w:tcW w:w="2508" w:type="dxa"/>
+          </w:tcPr>
+          <w:p>
+            <w:pPr>
+              <w:rPr>
+                <w:lang w:val="en-US"/>
+              </w:rPr>
+            </w:pPr>
+            <w:r>
+              <w:rPr>
+                <w:lang w:val="en-US"/>
+              </w:rPr>
+              <w:t>testRightRotateCaseE</w:t>
+            </w:r>
+          </w:p>
+        </w:tc>
+        <w:tc>
+          <w:tcPr>
+            <w:tcW w:w="1709" w:type="dxa"/>
           </w:tcPr>
           <w:p>
             <w:pPr>
@@ -6308,7 +6379,7 @@
         </w:tc>
         <w:tc>
           <w:tcPr>
-            <w:tcW w:w="4104" w:type="dxa"/>
+            <w:tcW w:w="3254" w:type="dxa"/>
           </w:tcPr>
           <w:p>
             <w:pPr>
@@ -6385,55 +6456,43 @@
         </w:trPr>
         <w:tc>
           <w:tcPr>
-            <w:tcW w:w="1092" w:type="dxa"/>
-          </w:tcPr>
-          <w:p>
-            <w:pPr>
-              <w:rPr>
-                <w:lang w:val="en-US"/>
-              </w:rPr>
-            </w:pPr>
-            <w:r>
-              <w:rPr>
-                <w:lang w:val="en-US"/>
-              </w:rPr>
-              <w:t>Setup</w:t>
-            </w:r>
-            <w:r>
-              <w:rPr>
-                <w:lang w:val="en-US"/>
-              </w:rPr>
-              <w:t>F</w:t>
-            </w:r>
-          </w:p>
-        </w:tc>
-        <w:tc>
-          <w:tcPr>
-            <w:tcW w:w="2285" w:type="dxa"/>
-          </w:tcPr>
-          <w:p>
-            <w:pPr>
-              <w:rPr>
-                <w:lang w:val="en-US"/>
-              </w:rPr>
-            </w:pPr>
-            <w:r>
-              <w:rPr>
-                <w:lang w:val="en-US"/>
-              </w:rPr>
-              <w:t>testRightRotateCase</w:t>
-            </w:r>
-            <w:r>
-              <w:rPr>
-                <w:lang w:val="en-US"/>
-              </w:rPr>
-              <w:t>F</w:t>
-            </w:r>
-          </w:p>
-        </w:tc>
-        <w:tc>
-          <w:tcPr>
-            <w:tcW w:w="1013" w:type="dxa"/>
+            <w:tcW w:w="1023" w:type="dxa"/>
+          </w:tcPr>
+          <w:p>
+            <w:pPr>
+              <w:rPr>
+                <w:lang w:val="en-US"/>
+              </w:rPr>
+            </w:pPr>
+            <w:r>
+              <w:rPr>
+                <w:lang w:val="en-US"/>
+              </w:rPr>
+              <w:t>SetupF</w:t>
+            </w:r>
+          </w:p>
+        </w:tc>
+        <w:tc>
+          <w:tcPr>
+            <w:tcW w:w="2508" w:type="dxa"/>
+          </w:tcPr>
+          <w:p>
+            <w:pPr>
+              <w:rPr>
+                <w:lang w:val="en-US"/>
+              </w:rPr>
+            </w:pPr>
+            <w:r>
+              <w:rPr>
+                <w:lang w:val="en-US"/>
+              </w:rPr>
+              <w:t>testRightRotateCaseF</w:t>
+            </w:r>
+          </w:p>
+        </w:tc>
+        <w:tc>
+          <w:tcPr>
+            <w:tcW w:w="1709" w:type="dxa"/>
           </w:tcPr>
           <w:p>
             <w:pPr>
@@ -6451,7 +6510,7 @@
         </w:tc>
         <w:tc>
           <w:tcPr>
-            <w:tcW w:w="4104" w:type="dxa"/>
+            <w:tcW w:w="3254" w:type="dxa"/>
           </w:tcPr>
           <w:p>
             <w:pPr>
@@ -6478,8 +6537,8 @@
                 <w:lang w:val="en-US"/>
               </w:rPr>
               <w:drawing>
-                <wp:inline distT="0" distB="0" distL="0" distR="0" wp14:anchorId="4452252A" wp14:editId="7510D470">
-                  <wp:extent cx="1400175" cy="898225"/>
+                <wp:inline distT="0" distB="0" distL="0" distR="0" wp14:anchorId="4452252A" wp14:editId="06434FD8">
+                  <wp:extent cx="1400175" cy="898226"/>
                   <wp:effectExtent l="0" t="0" r="0" b="0"/>
                   <wp:docPr id="28" name="Imagen 28" descr="Icono&#10;&#10;Descripción generada automáticamente"/>
                   <wp:cNvGraphicFramePr>
@@ -6507,7 +6566,7 @@
                         <pic:spPr>
                           <a:xfrm>
                             <a:off x="0" y="0"/>
-                            <a:ext cx="1403406" cy="900298"/>
+                            <a:ext cx="1404989" cy="901314"/>
                           </a:xfrm>
                           <a:prstGeom prst="rect">
                             <a:avLst/>
@@ -6522,7 +6581,210 @@
           </w:p>
         </w:tc>
       </w:tr>
+      <w:tr>
+        <w:trPr>
+          <w:trHeight w:val="985"/>
+        </w:trPr>
+        <w:tc>
+          <w:tcPr>
+            <w:tcW w:w="1023" w:type="dxa"/>
+          </w:tcPr>
+          <w:p>
+            <w:pPr>
+              <w:rPr>
+                <w:lang w:val="en-US"/>
+              </w:rPr>
+            </w:pPr>
+            <w:r>
+              <w:rPr>
+                <w:lang w:val="en-US"/>
+              </w:rPr>
+              <w:t>Setup</w:t>
+            </w:r>
+            <w:r>
+              <w:rPr>
+                <w:lang w:val="en-US"/>
+              </w:rPr>
+              <w:t>4</w:t>
+            </w:r>
+          </w:p>
+        </w:tc>
+        <w:tc>
+          <w:tcPr>
+            <w:tcW w:w="2508" w:type="dxa"/>
+          </w:tcPr>
+          <w:p>
+            <w:pPr>
+              <w:rPr>
+                <w:lang w:val="en-US"/>
+              </w:rPr>
+            </w:pPr>
+            <w:r>
+              <w:rPr>
+                <w:lang w:val="en-US"/>
+              </w:rPr>
+              <w:t>test</w:t>
+            </w:r>
+            <w:r>
+              <w:rPr>
+                <w:lang w:val="en-US"/>
+              </w:rPr>
+              <w:t>InsertAndRefreshFactors</w:t>
+            </w:r>
+          </w:p>
+        </w:tc>
+        <w:tc>
+          <w:tcPr>
+            <w:tcW w:w="1709" w:type="dxa"/>
+          </w:tcPr>
+          <w:p>
+            <w:pPr>
+              <w:rPr>
+                <w:lang w:val="en-US"/>
+              </w:rPr>
+            </w:pPr>
+            <w:r>
+              <w:rPr>
+                <w:sz w:val="16"/>
+                <w:szCs w:val="16"/>
+                <w:lang w:val="en-US"/>
+              </w:rPr>
+              <w:t xml:space="preserve">Node&lt;Integer, String&gt; </w:t>
+            </w:r>
+            <w:r>
+              <w:rPr>
+                <w:sz w:val="16"/>
+                <w:szCs w:val="16"/>
+                <w:lang w:val="en-US"/>
+              </w:rPr>
+              <w:t>father of the element to add: (3, “Tress”)</w:t>
+            </w:r>
+            <w:r>
+              <w:rPr>
+                <w:sz w:val="16"/>
+                <w:szCs w:val="16"/>
+                <w:lang w:val="en-US"/>
+              </w:rPr>
+              <w:t xml:space="preserve"> </w:t>
+            </w:r>
+          </w:p>
+        </w:tc>
+        <w:tc>
+          <w:tcPr>
+            <w:tcW w:w="3254" w:type="dxa"/>
+          </w:tcPr>
+          <w:p>
+            <w:pPr>
+              <w:rPr>
+                <w:lang w:val="en-US"/>
+              </w:rPr>
+            </w:pPr>
+            <w:r>
+              <w:rPr>
+                <w:lang w:val="en-US"/>
+              </w:rPr>
+              <w:t>Element ()</w:t>
+            </w:r>
+          </w:p>
+        </w:tc>
+      </w:tr>
+      <w:tr>
+        <w:trPr>
+          <w:trHeight w:val="985"/>
+        </w:trPr>
+        <w:tc>
+          <w:tcPr>
+            <w:tcW w:w="1023" w:type="dxa"/>
+          </w:tcPr>
+          <w:p>
+            <w:pPr>
+              <w:rPr>
+                <w:lang w:val="en-US"/>
+              </w:rPr>
+            </w:pPr>
+            <w:r>
+              <w:rPr>
+                <w:lang w:val="en-US"/>
+              </w:rPr>
+              <w:t>Setup4</w:t>
+            </w:r>
+          </w:p>
+        </w:tc>
+        <w:tc>
+          <w:tcPr>
+            <w:tcW w:w="2508" w:type="dxa"/>
+          </w:tcPr>
+          <w:p>
+            <w:pPr>
+              <w:rPr>
+                <w:lang w:val="en-US"/>
+              </w:rPr>
+            </w:pPr>
+            <w:r>
+              <w:rPr>
+                <w:lang w:val="en-US"/>
+              </w:rPr>
+              <w:t>test</w:t>
+            </w:r>
+            <w:r>
+              <w:rPr>
+                <w:lang w:val="en-US"/>
+              </w:rPr>
+              <w:t>RemoveAndRefreshFactors</w:t>
+            </w:r>
+          </w:p>
+        </w:tc>
+        <w:tc>
+          <w:tcPr>
+            <w:tcW w:w="1709" w:type="dxa"/>
+          </w:tcPr>
+          <w:p>
+            <w:pPr>
+              <w:rPr>
+                <w:sz w:val="16"/>
+                <w:szCs w:val="16"/>
+                <w:lang w:val="en-US"/>
+              </w:rPr>
+            </w:pPr>
+            <w:r>
+              <w:rPr>
+                <w:sz w:val="16"/>
+                <w:szCs w:val="16"/>
+                <w:lang w:val="en-US"/>
+              </w:rPr>
+              <w:t xml:space="preserve">Node&lt;Integer, String&gt; </w:t>
+            </w:r>
+            <w:r>
+              <w:rPr>
+                <w:sz w:val="16"/>
+                <w:szCs w:val="16"/>
+                <w:lang w:val="en-US"/>
+              </w:rPr>
+              <w:t>father of the element to add: (3, “Tress”)</w:t>
+            </w:r>
+          </w:p>
+        </w:tc>
+        <w:tc>
+          <w:tcPr>
+            <w:tcW w:w="3254" w:type="dxa"/>
+          </w:tcPr>
+          <w:p>
+            <w:pPr>
+              <w:rPr>
+                <w:lang w:val="en-US"/>
+              </w:rPr>
+            </w:pPr>
+          </w:p>
+        </w:tc>
+      </w:tr>
     </w:tbl>
+    <w:p>
+      <w:pPr>
+        <w:rPr>
+          <w:lang w:val="en-US"/>
+        </w:rPr>
+      </w:pPr>
+    </w:p>
     <w:p>
       <w:pPr>
         <w:rPr>

</xml_diff>